<commit_message>
add details of bits
</commit_message>
<xml_diff>
--- a/REG_BITS.docx
+++ b/REG_BITS.docx
@@ -1,6 +1,6 @@
 
 <file path=word/document.xml><?xml version="1.0" encoding="utf-8"?>
-<w:document xmlns:wpc="http://schemas.microsoft.com/office/word/2010/wordprocessingCanvas" xmlns:cx="http://schemas.microsoft.com/office/drawing/2014/chartex" xmlns:cx1="http://schemas.microsoft.com/office/drawing/2015/9/8/chartex" xmlns:cx2="http://schemas.microsoft.com/office/drawing/2015/10/21/chartex" xmlns:cx3="http://schemas.microsoft.com/office/drawing/2016/5/9/chartex" xmlns:cx4="http://schemas.microsoft.com/office/drawing/2016/5/10/chartex" xmlns:cx5="http://schemas.microsoft.com/office/drawing/2016/5/11/chartex" xmlns:cx6="http://schemas.microsoft.com/office/drawing/2016/5/12/chartex" xmlns:cx7="http://schemas.microsoft.com/office/drawing/2016/5/13/chartex" xmlns:cx8="http://schemas.microsoft.com/office/drawing/2016/5/14/chartex" xmlns:mc="http://schemas.openxmlformats.org/markup-compatibility/2006" xmlns:aink="http://schemas.microsoft.com/office/drawing/2016/ink" xmlns:am3d="http://schemas.microsoft.com/office/drawing/2017/model3d" xmlns:o="urn:schemas-microsoft-com:office:office" xmlns:oel="http://schemas.microsoft.com/office/2019/extlst" xmlns:r="http://schemas.openxmlformats.org/officeDocument/2006/relationships" xmlns:m="http://schemas.openxmlformats.org/officeDocument/2006/math" xmlns:v="urn:schemas-microsoft-com:vml" xmlns:wp14="http://schemas.microsoft.com/office/word/2010/wordprocessingDrawing" xmlns:wp="http://schemas.openxmlformats.org/drawingml/2006/wordprocessingDrawing" xmlns:w10="urn:schemas-microsoft-com:office:word" xmlns:w="http://schemas.openxmlformats.org/wordprocessingml/2006/main" xmlns:w14="http://schemas.microsoft.com/office/word/2010/wordml" xmlns:w15="http://schemas.microsoft.com/office/word/2012/wordml" xmlns:w16cex="http://schemas.microsoft.com/office/word/2018/wordml/cex" xmlns:w16cid="http://schemas.microsoft.com/office/word/2016/wordml/cid" xmlns:w16="http://schemas.microsoft.com/office/word/2018/wordml" xmlns:w16sdtdh="http://schemas.microsoft.com/office/word/2020/wordml/sdtdatahash" xmlns:w16se="http://schemas.microsoft.com/office/word/2015/wordml/symex" xmlns:wpg="http://schemas.microsoft.com/office/word/2010/wordprocessingGroup" xmlns:wpi="http://schemas.microsoft.com/office/word/2010/wordprocessingInk" xmlns:wne="http://schemas.microsoft.com/office/word/2006/wordml" xmlns:wps="http://schemas.microsoft.com/office/word/2010/wordprocessingShape" mc:Ignorable="w14 w15 w16se w16cid w16 w16cex w16sdtdh wp14">
+<w:document xmlns:wpc="http://schemas.microsoft.com/office/word/2010/wordprocessingCanvas" xmlns:mc="http://schemas.openxmlformats.org/markup-compatibility/2006" xmlns:o="urn:schemas-microsoft-com:office:office" xmlns:r="http://schemas.openxmlformats.org/officeDocument/2006/relationships" xmlns:m="http://schemas.openxmlformats.org/officeDocument/2006/math" xmlns:v="urn:schemas-microsoft-com:vml" xmlns:wp14="http://schemas.microsoft.com/office/word/2010/wordprocessingDrawing" xmlns:wp="http://schemas.openxmlformats.org/drawingml/2006/wordprocessingDrawing" xmlns:w10="urn:schemas-microsoft-com:office:word" xmlns:w="http://schemas.openxmlformats.org/wordprocessingml/2006/main" xmlns:w14="http://schemas.microsoft.com/office/word/2010/wordml" xmlns:w15="http://schemas.microsoft.com/office/word/2012/wordml" xmlns:wpg="http://schemas.microsoft.com/office/word/2010/wordprocessingGroup" xmlns:wpi="http://schemas.microsoft.com/office/word/2010/wordprocessingInk" xmlns:wne="http://schemas.microsoft.com/office/word/2006/wordml" xmlns:wps="http://schemas.microsoft.com/office/word/2010/wordprocessingShape" mc:Ignorable="w14 w15 wp14">
   <w:body>
     <w:p>
       <w:pPr>
@@ -187,6 +187,543 @@
       </w:tr>
     </w:tbl>
     <w:p/>
+    <w:p>
+      <w:pPr>
+        <w:rPr>
+          <w:b/>
+          <w:bCs/>
+        </w:rPr>
+      </w:pPr>
+      <w:r>
+        <w:rPr>
+          <w:b/>
+          <w:bCs/>
+        </w:rPr>
+        <w:t>ID/IE REG (88 BITS):</w:t>
+      </w:r>
+      <w:bookmarkStart w:id="0" w:name="_GoBack"/>
+      <w:bookmarkEnd w:id="0"/>
+    </w:p>
+    <w:tbl>
+      <w:tblPr>
+        <w:tblStyle w:val="TableGrid"/>
+        <w:tblW w:w="10552" w:type="dxa"/>
+        <w:tblLook w:val="04A0" w:firstRow="1" w:lastRow="0" w:firstColumn="1" w:lastColumn="0" w:noHBand="0" w:noVBand="1"/>
+      </w:tblPr>
+      <w:tblGrid>
+        <w:gridCol w:w="1045"/>
+        <w:gridCol w:w="1051"/>
+        <w:gridCol w:w="1131"/>
+        <w:gridCol w:w="1040"/>
+        <w:gridCol w:w="1048"/>
+        <w:gridCol w:w="1048"/>
+        <w:gridCol w:w="1045"/>
+        <w:gridCol w:w="1048"/>
+        <w:gridCol w:w="1048"/>
+        <w:gridCol w:w="1048"/>
+      </w:tblGrid>
+      <w:tr>
+        <w:trPr>
+          <w:trHeight w:val="294"/>
+        </w:trPr>
+        <w:tc>
+          <w:tcPr>
+            <w:tcW w:w="1045" w:type="dxa"/>
+          </w:tcPr>
+          <w:p>
+            <w:r>
+              <w:t>Input</w:t>
+            </w:r>
+          </w:p>
+        </w:tc>
+        <w:tc>
+          <w:tcPr>
+            <w:tcW w:w="1051" w:type="dxa"/>
+          </w:tcPr>
+          <w:p>
+            <w:r>
+              <w:t>BITS</w:t>
+            </w:r>
+          </w:p>
+        </w:tc>
+        <w:tc>
+          <w:tcPr>
+            <w:tcW w:w="1131" w:type="dxa"/>
+          </w:tcPr>
+          <w:p>
+            <w:r>
+              <w:t>87-73</w:t>
+            </w:r>
+          </w:p>
+        </w:tc>
+        <w:tc>
+          <w:tcPr>
+            <w:tcW w:w="1040" w:type="dxa"/>
+          </w:tcPr>
+          <w:p>
+            <w:r>
+              <w:t>72-57</w:t>
+            </w:r>
+          </w:p>
+        </w:tc>
+        <w:tc>
+          <w:tcPr>
+            <w:tcW w:w="1048" w:type="dxa"/>
+          </w:tcPr>
+          <w:p>
+            <w:r>
+              <w:t>56-54</w:t>
+            </w:r>
+          </w:p>
+        </w:tc>
+        <w:tc>
+          <w:tcPr>
+            <w:tcW w:w="1048" w:type="dxa"/>
+          </w:tcPr>
+          <w:p>
+            <w:r>
+              <w:t>53-51</w:t>
+            </w:r>
+          </w:p>
+        </w:tc>
+        <w:tc>
+          <w:tcPr>
+            <w:tcW w:w="1045" w:type="dxa"/>
+          </w:tcPr>
+          <w:p>
+            <w:r>
+              <w:t>50-48</w:t>
+            </w:r>
+          </w:p>
+        </w:tc>
+        <w:tc>
+          <w:tcPr>
+            <w:tcW w:w="1048" w:type="dxa"/>
+          </w:tcPr>
+          <w:p>
+            <w:r>
+              <w:t>47-32</w:t>
+            </w:r>
+          </w:p>
+        </w:tc>
+        <w:tc>
+          <w:tcPr>
+            <w:tcW w:w="1048" w:type="dxa"/>
+          </w:tcPr>
+          <w:p>
+            <w:r>
+              <w:t>31-16</w:t>
+            </w:r>
+          </w:p>
+        </w:tc>
+        <w:tc>
+          <w:tcPr>
+            <w:tcW w:w="1048" w:type="dxa"/>
+          </w:tcPr>
+          <w:p>
+            <w:r>
+              <w:t>15-0</w:t>
+            </w:r>
+          </w:p>
+        </w:tc>
+      </w:tr>
+      <w:tr>
+        <w:trPr>
+          <w:trHeight w:val="602"/>
+        </w:trPr>
+        <w:tc>
+          <w:tcPr>
+            <w:tcW w:w="1045" w:type="dxa"/>
+          </w:tcPr>
+          <w:p/>
+        </w:tc>
+        <w:tc>
+          <w:tcPr>
+            <w:tcW w:w="1051" w:type="dxa"/>
+          </w:tcPr>
+          <w:p>
+            <w:r>
+              <w:t>SIGNAL</w:t>
+            </w:r>
+          </w:p>
+        </w:tc>
+        <w:tc>
+          <w:tcPr>
+            <w:tcW w:w="1131" w:type="dxa"/>
+          </w:tcPr>
+          <w:p>
+            <w:r>
+              <w:t>Controller Signals</w:t>
+            </w:r>
+          </w:p>
+        </w:tc>
+        <w:tc>
+          <w:tcPr>
+            <w:tcW w:w="1040" w:type="dxa"/>
+          </w:tcPr>
+          <w:p>
+            <w:r>
+              <w:t>PC + 1</w:t>
+            </w:r>
+          </w:p>
+        </w:tc>
+        <w:tc>
+          <w:tcPr>
+            <w:tcW w:w="1048" w:type="dxa"/>
+          </w:tcPr>
+          <w:p>
+            <w:r>
+              <w:t>RSRC1 ADD</w:t>
+            </w:r>
+          </w:p>
+        </w:tc>
+        <w:tc>
+          <w:tcPr>
+            <w:tcW w:w="1048" w:type="dxa"/>
+          </w:tcPr>
+          <w:p>
+            <w:r>
+              <w:t>RSRC2 ADD</w:t>
+            </w:r>
+          </w:p>
+        </w:tc>
+        <w:tc>
+          <w:tcPr>
+            <w:tcW w:w="1045" w:type="dxa"/>
+          </w:tcPr>
+          <w:p>
+            <w:r>
+              <w:t>RDST ADD</w:t>
+            </w:r>
+          </w:p>
+        </w:tc>
+        <w:tc>
+          <w:tcPr>
+            <w:tcW w:w="1048" w:type="dxa"/>
+          </w:tcPr>
+          <w:p>
+            <w:r>
+              <w:t>RSRC1 Value</w:t>
+            </w:r>
+          </w:p>
+        </w:tc>
+        <w:tc>
+          <w:tcPr>
+            <w:tcW w:w="1048" w:type="dxa"/>
+          </w:tcPr>
+          <w:p>
+            <w:r>
+              <w:t>RSRC2 Value</w:t>
+            </w:r>
+          </w:p>
+        </w:tc>
+        <w:tc>
+          <w:tcPr>
+            <w:tcW w:w="1048" w:type="dxa"/>
+          </w:tcPr>
+          <w:p>
+            <w:r>
+              <w:t>IMM OR IN</w:t>
+            </w:r>
+          </w:p>
+        </w:tc>
+      </w:tr>
+    </w:tbl>
+    <w:p/>
+    <w:p>
+      <w:r>
+        <w:t xml:space="preserve">SET_CLEAR       &lt;= </w:t>
+      </w:r>
+      <w:proofErr w:type="spellStart"/>
+      <w:r>
+        <w:t>Decode_Buffer_</w:t>
+      </w:r>
+      <w:proofErr w:type="gramStart"/>
+      <w:r>
+        <w:t>OUT</w:t>
+      </w:r>
+      <w:proofErr w:type="spellEnd"/>
+      <w:r>
+        <w:t>(</w:t>
+      </w:r>
+      <w:proofErr w:type="gramEnd"/>
+      <w:r>
+        <w:t xml:space="preserve">87 </w:t>
+      </w:r>
+      <w:proofErr w:type="spellStart"/>
+      <w:r>
+        <w:t>downto</w:t>
+      </w:r>
+      <w:proofErr w:type="spellEnd"/>
+      <w:r>
+        <w:t xml:space="preserve"> 86);</w:t>
+      </w:r>
+    </w:p>
+    <w:p>
+      <w:proofErr w:type="spellStart"/>
+      <w:r>
+        <w:t>Write_back</w:t>
+      </w:r>
+      <w:proofErr w:type="spellEnd"/>
+      <w:r>
+        <w:t xml:space="preserve">      &lt;= </w:t>
+      </w:r>
+      <w:proofErr w:type="spellStart"/>
+      <w:r>
+        <w:t>Decode_Buffer_</w:t>
+      </w:r>
+      <w:proofErr w:type="gramStart"/>
+      <w:r>
+        <w:t>OUT</w:t>
+      </w:r>
+      <w:proofErr w:type="spellEnd"/>
+      <w:r>
+        <w:t>(</w:t>
+      </w:r>
+      <w:proofErr w:type="gramEnd"/>
+      <w:r>
+        <w:t>85);</w:t>
+      </w:r>
+    </w:p>
+    <w:p>
+      <w:r>
+        <w:t xml:space="preserve">MEM_SRC         &lt;= </w:t>
+      </w:r>
+      <w:proofErr w:type="spellStart"/>
+      <w:r>
+        <w:t>Decode_Buffer_</w:t>
+      </w:r>
+      <w:proofErr w:type="gramStart"/>
+      <w:r>
+        <w:t>OUT</w:t>
+      </w:r>
+      <w:proofErr w:type="spellEnd"/>
+      <w:r>
+        <w:t>(</w:t>
+      </w:r>
+      <w:proofErr w:type="gramEnd"/>
+      <w:r>
+        <w:t>84);</w:t>
+      </w:r>
+    </w:p>
+    <w:p>
+      <w:r>
+        <w:t xml:space="preserve">SP_INC          &lt;= </w:t>
+      </w:r>
+      <w:proofErr w:type="spellStart"/>
+      <w:r>
+        <w:t>Decode_Buffer_</w:t>
+      </w:r>
+      <w:proofErr w:type="gramStart"/>
+      <w:r>
+        <w:t>OUT</w:t>
+      </w:r>
+      <w:proofErr w:type="spellEnd"/>
+      <w:r>
+        <w:t>(</w:t>
+      </w:r>
+      <w:proofErr w:type="gramEnd"/>
+      <w:r>
+        <w:t>83);</w:t>
+      </w:r>
+    </w:p>
+    <w:p>
+      <w:r>
+        <w:t xml:space="preserve">SP_DEC          &lt;= </w:t>
+      </w:r>
+      <w:proofErr w:type="spellStart"/>
+      <w:r>
+        <w:t>Decode_Buffer_</w:t>
+      </w:r>
+      <w:proofErr w:type="gramStart"/>
+      <w:r>
+        <w:t>OUT</w:t>
+      </w:r>
+      <w:proofErr w:type="spellEnd"/>
+      <w:r>
+        <w:t>(</w:t>
+      </w:r>
+      <w:proofErr w:type="gramEnd"/>
+      <w:r>
+        <w:t>82);</w:t>
+      </w:r>
+    </w:p>
+    <w:p>
+      <w:r>
+        <w:t xml:space="preserve">MEM_WRITE       &lt;= </w:t>
+      </w:r>
+      <w:proofErr w:type="spellStart"/>
+      <w:r>
+        <w:t>Decode_Buffer_</w:t>
+      </w:r>
+      <w:proofErr w:type="gramStart"/>
+      <w:r>
+        <w:t>OUT</w:t>
+      </w:r>
+      <w:proofErr w:type="spellEnd"/>
+      <w:r>
+        <w:t>(</w:t>
+      </w:r>
+      <w:proofErr w:type="gramEnd"/>
+      <w:r>
+        <w:t>81);</w:t>
+      </w:r>
+    </w:p>
+    <w:p>
+      <w:proofErr w:type="spellStart"/>
+      <w:r>
+        <w:t>Out_Signal</w:t>
+      </w:r>
+      <w:proofErr w:type="spellEnd"/>
+      <w:r>
+        <w:t xml:space="preserve">      &lt;= </w:t>
+      </w:r>
+      <w:proofErr w:type="spellStart"/>
+      <w:r>
+        <w:t>Decode_Buffer_</w:t>
+      </w:r>
+      <w:proofErr w:type="gramStart"/>
+      <w:r>
+        <w:t>OUT</w:t>
+      </w:r>
+      <w:proofErr w:type="spellEnd"/>
+      <w:r>
+        <w:t>(</w:t>
+      </w:r>
+      <w:proofErr w:type="gramEnd"/>
+      <w:r>
+        <w:t>80);</w:t>
+      </w:r>
+    </w:p>
+    <w:p>
+      <w:r>
+        <w:t xml:space="preserve">ALU_SRC         &lt;= </w:t>
+      </w:r>
+      <w:proofErr w:type="spellStart"/>
+      <w:r>
+        <w:t>Decode_Buffer_</w:t>
+      </w:r>
+      <w:proofErr w:type="gramStart"/>
+      <w:r>
+        <w:t>OUT</w:t>
+      </w:r>
+      <w:proofErr w:type="spellEnd"/>
+      <w:r>
+        <w:t>(</w:t>
+      </w:r>
+      <w:proofErr w:type="gramEnd"/>
+      <w:r>
+        <w:t>79);</w:t>
+      </w:r>
+    </w:p>
+    <w:p>
+      <w:proofErr w:type="spellStart"/>
+      <w:r>
+        <w:t>ALU_Operation</w:t>
+      </w:r>
+      <w:proofErr w:type="spellEnd"/>
+      <w:r>
+        <w:t xml:space="preserve">   &lt;= </w:t>
+      </w:r>
+      <w:proofErr w:type="spellStart"/>
+      <w:r>
+        <w:t>Decode_Buffer_</w:t>
+      </w:r>
+      <w:proofErr w:type="gramStart"/>
+      <w:r>
+        <w:t>OUT</w:t>
+      </w:r>
+      <w:proofErr w:type="spellEnd"/>
+      <w:r>
+        <w:t>(</w:t>
+      </w:r>
+      <w:proofErr w:type="gramEnd"/>
+      <w:r>
+        <w:t xml:space="preserve">78 </w:t>
+      </w:r>
+      <w:proofErr w:type="spellStart"/>
+      <w:r>
+        <w:t>downto</w:t>
+      </w:r>
+      <w:proofErr w:type="spellEnd"/>
+      <w:r>
+        <w:t xml:space="preserve"> 76);</w:t>
+      </w:r>
+    </w:p>
+    <w:p>
+      <w:proofErr w:type="spellStart"/>
+      <w:r>
+        <w:t>CIN_Signal</w:t>
+      </w:r>
+      <w:proofErr w:type="spellEnd"/>
+      <w:r>
+        <w:t xml:space="preserve">      &lt;= </w:t>
+      </w:r>
+      <w:proofErr w:type="spellStart"/>
+      <w:r>
+        <w:t>Decode_Buffer_</w:t>
+      </w:r>
+      <w:proofErr w:type="gramStart"/>
+      <w:r>
+        <w:t>OUT</w:t>
+      </w:r>
+      <w:proofErr w:type="spellEnd"/>
+      <w:r>
+        <w:t>(</w:t>
+      </w:r>
+      <w:proofErr w:type="gramEnd"/>
+      <w:r>
+        <w:t>75);</w:t>
+      </w:r>
+    </w:p>
+    <w:p>
+      <w:proofErr w:type="spellStart"/>
+      <w:r>
+        <w:t>CALL_Signal</w:t>
+      </w:r>
+      <w:proofErr w:type="spellEnd"/>
+      <w:r>
+        <w:t xml:space="preserve">     &lt;= </w:t>
+      </w:r>
+      <w:proofErr w:type="spellStart"/>
+      <w:r>
+        <w:t>Decode_Buffer_</w:t>
+      </w:r>
+      <w:proofErr w:type="gramStart"/>
+      <w:r>
+        <w:t>OUT</w:t>
+      </w:r>
+      <w:proofErr w:type="spellEnd"/>
+      <w:r>
+        <w:t>(</w:t>
+      </w:r>
+      <w:proofErr w:type="gramEnd"/>
+      <w:r>
+        <w:t>74);</w:t>
+      </w:r>
+    </w:p>
+    <w:p>
+      <w:r>
+        <w:t xml:space="preserve">MEM_TO_REG      &lt;= </w:t>
+      </w:r>
+      <w:proofErr w:type="spellStart"/>
+      <w:r>
+        <w:t>Decode_Buffer_</w:t>
+      </w:r>
+      <w:proofErr w:type="gramStart"/>
+      <w:r>
+        <w:t>OUT</w:t>
+      </w:r>
+      <w:proofErr w:type="spellEnd"/>
+      <w:r>
+        <w:t>(</w:t>
+      </w:r>
+      <w:proofErr w:type="gramEnd"/>
+      <w:r>
+        <w:t>73);</w:t>
+      </w:r>
+    </w:p>
+    <w:p/>
     <w:sectPr>
       <w:pgSz w:w="12240" w:h="15840"/>
       <w:pgMar w:top="1440" w:right="1440" w:bottom="1440" w:left="1440" w:header="720" w:footer="720" w:gutter="0"/>
@@ -198,7 +735,7 @@
 </file>
 
 <file path=word/styles.xml><?xml version="1.0" encoding="utf-8"?>
-<w:styles xmlns:mc="http://schemas.openxmlformats.org/markup-compatibility/2006" xmlns:r="http://schemas.openxmlformats.org/officeDocument/2006/relationships" xmlns:w="http://schemas.openxmlformats.org/wordprocessingml/2006/main" xmlns:w14="http://schemas.microsoft.com/office/word/2010/wordml" xmlns:w15="http://schemas.microsoft.com/office/word/2012/wordml" xmlns:w16cex="http://schemas.microsoft.com/office/word/2018/wordml/cex" xmlns:w16cid="http://schemas.microsoft.com/office/word/2016/wordml/cid" xmlns:w16="http://schemas.microsoft.com/office/word/2018/wordml" xmlns:w16sdtdh="http://schemas.microsoft.com/office/word/2020/wordml/sdtdatahash" xmlns:w16se="http://schemas.microsoft.com/office/word/2015/wordml/symex" mc:Ignorable="w14 w15 w16se w16cid w16 w16cex w16sdtdh">
+<w:styles xmlns:mc="http://schemas.openxmlformats.org/markup-compatibility/2006" xmlns:r="http://schemas.openxmlformats.org/officeDocument/2006/relationships" xmlns:w="http://schemas.openxmlformats.org/wordprocessingml/2006/main" xmlns:w14="http://schemas.microsoft.com/office/word/2010/wordml" xmlns:w15="http://schemas.microsoft.com/office/word/2012/wordml" mc:Ignorable="w14 w15">
   <w:docDefaults>
     <w:rPrDefault>
       <w:rPr>
@@ -216,7 +753,7 @@
       </w:pPr>
     </w:pPrDefault>
   </w:docDefaults>
-  <w:latentStyles w:defLockedState="0" w:defUIPriority="99" w:defSemiHidden="0" w:defUnhideWhenUsed="0" w:defQFormat="0" w:count="376">
+  <w:latentStyles w:defLockedState="0" w:defUIPriority="99" w:defSemiHidden="0" w:defUnhideWhenUsed="0" w:defQFormat="0" w:count="371">
     <w:lsdException w:name="Normal" w:uiPriority="0" w:qFormat="1"/>
     <w:lsdException w:name="heading 1" w:uiPriority="9" w:qFormat="1"/>
     <w:lsdException w:name="heading 2" w:semiHidden="1" w:uiPriority="9" w:unhideWhenUsed="1" w:qFormat="1"/>
@@ -588,11 +1125,6 @@
     <w:lsdException w:name="List Table 5 Dark Accent 6" w:uiPriority="50"/>
     <w:lsdException w:name="List Table 6 Colorful Accent 6" w:uiPriority="51"/>
     <w:lsdException w:name="List Table 7 Colorful Accent 6" w:uiPriority="52"/>
-    <w:lsdException w:name="Mention" w:semiHidden="1" w:unhideWhenUsed="1"/>
-    <w:lsdException w:name="Smart Hyperlink" w:semiHidden="1" w:unhideWhenUsed="1"/>
-    <w:lsdException w:name="Hashtag" w:semiHidden="1" w:unhideWhenUsed="1"/>
-    <w:lsdException w:name="Unresolved Mention" w:semiHidden="1" w:unhideWhenUsed="1"/>
-    <w:lsdException w:name="Smart Link" w:semiHidden="1" w:unhideWhenUsed="1"/>
   </w:latentStyles>
   <w:style w:type="paragraph" w:default="1" w:styleId="Normal">
     <w:name w:val="Normal"/>
@@ -601,7 +1133,6 @@
   <w:style w:type="character" w:default="1" w:styleId="DefaultParagraphFont">
     <w:name w:val="Default Paragraph Font"/>
     <w:uiPriority w:val="1"/>
-    <w:semiHidden/>
     <w:unhideWhenUsed/>
   </w:style>
   <w:style w:type="table" w:default="1" w:styleId="TableNormal">

</xml_diff>

<commit_message>
Execute Stage Finished ALU Needs Modification
</commit_message>
<xml_diff>
--- a/REG_BITS.docx
+++ b/REG_BITS.docx
@@ -429,6 +429,28 @@
     </w:tbl>
     <w:p/>
     <w:p>
+      <w:pPr>
+        <w:rPr>
+          <w:b/>
+          <w:bCs/>
+        </w:rPr>
+      </w:pPr>
+      <w:r>
+        <w:rPr>
+          <w:b/>
+          <w:bCs/>
+        </w:rPr>
+        <w:t>Controller Signals</w:t>
+      </w:r>
+      <w:r>
+        <w:rPr>
+          <w:b/>
+          <w:bCs/>
+        </w:rPr>
+        <w:t>:</w:t>
+      </w:r>
+    </w:p>
+    <w:p>
       <w:r>
         <w:t>SET_CLEAR       &lt;= Decode_Buffer_OUT(87 downto 86);</w:t>
       </w:r>
@@ -492,6 +514,289 @@
     <w:p/>
     <w:p/>
     <w:p/>
+    <w:p>
+      <w:pPr>
+        <w:rPr>
+          <w:b/>
+          <w:bCs/>
+        </w:rPr>
+      </w:pPr>
+      <w:r>
+        <w:rPr>
+          <w:b/>
+          <w:bCs/>
+        </w:rPr>
+        <w:lastRenderedPageBreak/>
+        <w:t>IE/MEM1</w:t>
+      </w:r>
+      <w:r>
+        <w:rPr>
+          <w:b/>
+          <w:bCs/>
+        </w:rPr>
+        <w:t xml:space="preserve"> REG (</w:t>
+      </w:r>
+      <w:r>
+        <w:rPr>
+          <w:b/>
+          <w:bCs/>
+        </w:rPr>
+        <w:t xml:space="preserve">65 </w:t>
+      </w:r>
+      <w:r>
+        <w:rPr>
+          <w:b/>
+          <w:bCs/>
+        </w:rPr>
+        <w:t>BITS):</w:t>
+      </w:r>
+      <w:r>
+        <w:rPr>
+          <w:b/>
+          <w:bCs/>
+        </w:rPr>
+        <w:t xml:space="preserve"> </w:t>
+      </w:r>
+    </w:p>
+    <w:tbl>
+      <w:tblPr>
+        <w:tblStyle w:val="TableGrid"/>
+        <w:tblW w:w="11675" w:type="dxa"/>
+        <w:tblLook w:val="04A0" w:firstRow="1" w:lastRow="0" w:firstColumn="1" w:lastColumn="0" w:noHBand="0" w:noVBand="1"/>
+      </w:tblPr>
+      <w:tblGrid>
+        <w:gridCol w:w="898"/>
+        <w:gridCol w:w="977"/>
+        <w:gridCol w:w="1123"/>
+        <w:gridCol w:w="1123"/>
+        <w:gridCol w:w="1333"/>
+        <w:gridCol w:w="1468"/>
+        <w:gridCol w:w="1146"/>
+        <w:gridCol w:w="1146"/>
+        <w:gridCol w:w="1055"/>
+        <w:gridCol w:w="703"/>
+        <w:gridCol w:w="703"/>
+      </w:tblGrid>
+      <w:tr>
+        <w:trPr>
+          <w:trHeight w:val="294"/>
+        </w:trPr>
+        <w:tc>
+          <w:tcPr>
+            <w:tcW w:w="898" w:type="dxa"/>
+          </w:tcPr>
+          <w:p>
+            <w:r>
+              <w:t>Input</w:t>
+            </w:r>
+          </w:p>
+        </w:tc>
+        <w:tc>
+          <w:tcPr>
+            <w:tcW w:w="977" w:type="dxa"/>
+          </w:tcPr>
+          <w:p>
+            <w:r>
+              <w:t>BITS</w:t>
+            </w:r>
+          </w:p>
+        </w:tc>
+        <w:tc>
+          <w:tcPr>
+            <w:tcW w:w="1123" w:type="dxa"/>
+          </w:tcPr>
+          <w:p>
+            <w:r>
+              <w:t>64-49</w:t>
+            </w:r>
+          </w:p>
+        </w:tc>
+        <w:tc>
+          <w:tcPr>
+            <w:tcW w:w="1123" w:type="dxa"/>
+          </w:tcPr>
+          <w:p>
+            <w:r>
+              <w:t>48-41</w:t>
+            </w:r>
+          </w:p>
+        </w:tc>
+        <w:tc>
+          <w:tcPr>
+            <w:tcW w:w="1333" w:type="dxa"/>
+          </w:tcPr>
+          <w:p>
+            <w:r>
+              <w:t>40-25</w:t>
+            </w:r>
+          </w:p>
+        </w:tc>
+        <w:tc>
+          <w:tcPr>
+            <w:tcW w:w="1468" w:type="dxa"/>
+          </w:tcPr>
+          <w:p>
+            <w:r>
+              <w:t>24-9</w:t>
+            </w:r>
+          </w:p>
+        </w:tc>
+        <w:tc>
+          <w:tcPr>
+            <w:tcW w:w="1146" w:type="dxa"/>
+          </w:tcPr>
+          <w:p>
+            <w:r>
+              <w:t>8-6</w:t>
+            </w:r>
+          </w:p>
+        </w:tc>
+        <w:tc>
+          <w:tcPr>
+            <w:tcW w:w="1146" w:type="dxa"/>
+          </w:tcPr>
+          <w:p>
+            <w:r>
+              <w:t>5-3</w:t>
+            </w:r>
+          </w:p>
+        </w:tc>
+        <w:tc>
+          <w:tcPr>
+            <w:tcW w:w="1055" w:type="dxa"/>
+          </w:tcPr>
+          <w:p>
+            <w:r>
+              <w:t>2-0</w:t>
+            </w:r>
+          </w:p>
+        </w:tc>
+        <w:tc>
+          <w:tcPr>
+            <w:tcW w:w="703" w:type="dxa"/>
+          </w:tcPr>
+          <w:p/>
+        </w:tc>
+        <w:tc>
+          <w:tcPr>
+            <w:tcW w:w="703" w:type="dxa"/>
+          </w:tcPr>
+          <w:p/>
+        </w:tc>
+      </w:tr>
+      <w:tr>
+        <w:trPr>
+          <w:trHeight w:val="602"/>
+        </w:trPr>
+        <w:tc>
+          <w:tcPr>
+            <w:tcW w:w="898" w:type="dxa"/>
+          </w:tcPr>
+          <w:p/>
+        </w:tc>
+        <w:tc>
+          <w:tcPr>
+            <w:tcW w:w="977" w:type="dxa"/>
+          </w:tcPr>
+          <w:p>
+            <w:r>
+              <w:t>SIGNAL</w:t>
+            </w:r>
+          </w:p>
+        </w:tc>
+        <w:tc>
+          <w:tcPr>
+            <w:tcW w:w="1123" w:type="dxa"/>
+          </w:tcPr>
+          <w:p>
+            <w:r>
+              <w:t>PC+1</w:t>
+            </w:r>
+          </w:p>
+        </w:tc>
+        <w:tc>
+          <w:tcPr>
+            <w:tcW w:w="1123" w:type="dxa"/>
+          </w:tcPr>
+          <w:p>
+            <w:r>
+              <w:t>Controller Signals</w:t>
+            </w:r>
+          </w:p>
+        </w:tc>
+        <w:tc>
+          <w:tcPr>
+            <w:tcW w:w="1333" w:type="dxa"/>
+          </w:tcPr>
+          <w:p>
+            <w:r>
+              <w:t>ALU_RESULT</w:t>
+            </w:r>
+          </w:p>
+        </w:tc>
+        <w:tc>
+          <w:tcPr>
+            <w:tcW w:w="1468" w:type="dxa"/>
+          </w:tcPr>
+          <w:p>
+            <w:r>
+              <w:t>RSRC2_VALUE</w:t>
+            </w:r>
+          </w:p>
+        </w:tc>
+        <w:tc>
+          <w:tcPr>
+            <w:tcW w:w="1146" w:type="dxa"/>
+          </w:tcPr>
+          <w:p>
+            <w:r>
+              <w:t>Rsrc1_add</w:t>
+            </w:r>
+          </w:p>
+        </w:tc>
+        <w:tc>
+          <w:tcPr>
+            <w:tcW w:w="1146" w:type="dxa"/>
+          </w:tcPr>
+          <w:p>
+            <w:r>
+              <w:t>Rsrc2_add</w:t>
+            </w:r>
+          </w:p>
+        </w:tc>
+        <w:tc>
+          <w:tcPr>
+            <w:tcW w:w="1055" w:type="dxa"/>
+          </w:tcPr>
+          <w:p>
+            <w:r>
+              <w:t>R</w:t>
+            </w:r>
+            <w:r>
+              <w:t>dst</w:t>
+            </w:r>
+            <w:r>
+              <w:t>_</w:t>
+            </w:r>
+            <w:r>
+              <w:t>add</w:t>
+            </w:r>
+          </w:p>
+        </w:tc>
+        <w:tc>
+          <w:tcPr>
+            <w:tcW w:w="703" w:type="dxa"/>
+          </w:tcPr>
+          <w:p/>
+        </w:tc>
+        <w:tc>
+          <w:tcPr>
+            <w:tcW w:w="703" w:type="dxa"/>
+          </w:tcPr>
+          <w:p/>
+        </w:tc>
+      </w:tr>
+    </w:tbl>
     <w:p/>
     <w:p>
       <w:pPr>
@@ -505,7 +810,200 @@
           <w:b/>
           <w:bCs/>
         </w:rPr>
-        <w:lastRenderedPageBreak/>
+        <w:t>Controller Signals:</w:t>
+      </w:r>
+    </w:p>
+    <w:p>
+      <w:r>
+        <w:t xml:space="preserve">Write_back      &lt;= </w:t>
+      </w:r>
+      <w:r>
+        <w:t>EX_MEM1</w:t>
+      </w:r>
+      <w:r>
+        <w:t>_Buffer(</w:t>
+      </w:r>
+      <w:r>
+        <w:t>48</w:t>
+      </w:r>
+      <w:r>
+        <w:t>);</w:t>
+      </w:r>
+    </w:p>
+    <w:p>
+      <w:r>
+        <w:t xml:space="preserve">MEM_SRC         &lt;= </w:t>
+      </w:r>
+      <w:r>
+        <w:t>EX_MEM1</w:t>
+      </w:r>
+      <w:r>
+        <w:t>_Buffer</w:t>
+      </w:r>
+      <w:r>
+        <w:t xml:space="preserve"> </w:t>
+      </w:r>
+      <w:r>
+        <w:t>(</w:t>
+      </w:r>
+      <w:r>
+        <w:t>47</w:t>
+      </w:r>
+      <w:r>
+        <w:t>);</w:t>
+      </w:r>
+    </w:p>
+    <w:p>
+      <w:r>
+        <w:t xml:space="preserve">SP_INC          &lt;= </w:t>
+      </w:r>
+      <w:r>
+        <w:t>EX_MEM1</w:t>
+      </w:r>
+      <w:r>
+        <w:t>_Buffer</w:t>
+      </w:r>
+      <w:r>
+        <w:t xml:space="preserve"> </w:t>
+      </w:r>
+      <w:r>
+        <w:t>(</w:t>
+      </w:r>
+      <w:r>
+        <w:t>46</w:t>
+      </w:r>
+      <w:r>
+        <w:t>);</w:t>
+      </w:r>
+    </w:p>
+    <w:p>
+      <w:r>
+        <w:t xml:space="preserve">SP_DEC          &lt;= </w:t>
+      </w:r>
+      <w:r>
+        <w:t>EX_MEM1</w:t>
+      </w:r>
+      <w:r>
+        <w:t>_Buffer</w:t>
+      </w:r>
+      <w:r>
+        <w:t xml:space="preserve"> </w:t>
+      </w:r>
+      <w:r>
+        <w:t>(</w:t>
+      </w:r>
+      <w:r>
+        <w:t>45</w:t>
+      </w:r>
+      <w:r>
+        <w:t>);</w:t>
+      </w:r>
+    </w:p>
+    <w:p>
+      <w:r>
+        <w:t xml:space="preserve">MEM_WRITE       &lt;= </w:t>
+      </w:r>
+      <w:r>
+        <w:t>EX_MEM1</w:t>
+      </w:r>
+      <w:r>
+        <w:t>_Buffer</w:t>
+      </w:r>
+      <w:r>
+        <w:t xml:space="preserve"> </w:t>
+      </w:r>
+      <w:r>
+        <w:t>(</w:t>
+      </w:r>
+      <w:r>
+        <w:t>44</w:t>
+      </w:r>
+      <w:r>
+        <w:t>);</w:t>
+      </w:r>
+    </w:p>
+    <w:p>
+      <w:r>
+        <w:t xml:space="preserve">Out_Signal      &lt;= </w:t>
+      </w:r>
+      <w:r>
+        <w:t>EX_MEM1</w:t>
+      </w:r>
+      <w:r>
+        <w:t>_Buffer</w:t>
+      </w:r>
+      <w:r>
+        <w:t xml:space="preserve"> </w:t>
+      </w:r>
+      <w:r>
+        <w:t>(</w:t>
+      </w:r>
+      <w:r>
+        <w:t>43</w:t>
+      </w:r>
+      <w:r>
+        <w:t>);</w:t>
+      </w:r>
+    </w:p>
+    <w:p>
+      <w:r>
+        <w:t xml:space="preserve">CALL_Signal     &lt;= </w:t>
+      </w:r>
+      <w:r>
+        <w:t>EX_MEM1</w:t>
+      </w:r>
+      <w:r>
+        <w:t>_Buffer</w:t>
+      </w:r>
+      <w:r>
+        <w:t xml:space="preserve"> </w:t>
+      </w:r>
+      <w:r>
+        <w:t>(</w:t>
+      </w:r>
+      <w:r>
+        <w:t>42</w:t>
+      </w:r>
+      <w:r>
+        <w:t>);</w:t>
+      </w:r>
+    </w:p>
+    <w:p>
+      <w:r>
+        <w:t xml:space="preserve">MEM_TO_REG      &lt;= </w:t>
+      </w:r>
+      <w:r>
+        <w:t>EX_MEM1</w:t>
+      </w:r>
+      <w:r>
+        <w:t>_Buffer</w:t>
+      </w:r>
+      <w:r>
+        <w:t xml:space="preserve"> </w:t>
+      </w:r>
+      <w:r>
+        <w:t>(</w:t>
+      </w:r>
+      <w:r>
+        <w:t>41</w:t>
+      </w:r>
+      <w:r>
+        <w:t>);</w:t>
+      </w:r>
+    </w:p>
+    <w:p/>
+    <w:p>
+      <w:pPr>
+        <w:rPr>
+          <w:b/>
+          <w:bCs/>
+        </w:rPr>
+      </w:pPr>
+      <w:r>
+        <w:rPr>
+          <w:b/>
+          <w:bCs/>
+        </w:rPr>
         <w:t>MemSt2</w:t>
       </w:r>
       <w:r>
@@ -906,6 +1404,7 @@
     <w:lsdException w:name="HTML Sample" w:semiHidden="1" w:unhideWhenUsed="1"/>
     <w:lsdException w:name="HTML Typewriter" w:semiHidden="1" w:unhideWhenUsed="1"/>
     <w:lsdException w:name="HTML Variable" w:semiHidden="1" w:unhideWhenUsed="1"/>
+    <w:lsdException w:name="Normal Table" w:semiHidden="1" w:unhideWhenUsed="1"/>
     <w:lsdException w:name="annotation subject" w:semiHidden="1" w:unhideWhenUsed="1"/>
     <w:lsdException w:name="No List" w:semiHidden="1" w:unhideWhenUsed="1"/>
     <w:lsdException w:name="Outline List 1" w:semiHidden="1" w:unhideWhenUsed="1"/>
@@ -948,8 +1447,11 @@
     <w:lsdException w:name="Table Contemporary" w:semiHidden="1" w:unhideWhenUsed="1"/>
     <w:lsdException w:name="Table Elegant" w:semiHidden="1" w:unhideWhenUsed="1"/>
     <w:lsdException w:name="Table Professional" w:semiHidden="1" w:unhideWhenUsed="1"/>
+    <w:lsdException w:name="Table Subtle 1" w:semiHidden="1" w:unhideWhenUsed="1"/>
     <w:lsdException w:name="Table Subtle 2" w:semiHidden="1" w:unhideWhenUsed="1"/>
     <w:lsdException w:name="Table Web 1" w:semiHidden="1" w:unhideWhenUsed="1"/>
+    <w:lsdException w:name="Table Web 2" w:semiHidden="1" w:unhideWhenUsed="1"/>
+    <w:lsdException w:name="Table Web 3" w:semiHidden="1" w:unhideWhenUsed="1"/>
     <w:lsdException w:name="Balloon Text" w:semiHidden="1" w:unhideWhenUsed="1"/>
     <w:lsdException w:name="Table Grid" w:uiPriority="39"/>
     <w:lsdException w:name="Table Theme" w:semiHidden="1" w:unhideWhenUsed="1"/>
@@ -1177,6 +1679,7 @@
   <w:style w:type="paragraph" w:default="1" w:styleId="Normal">
     <w:name w:val="Normal"/>
     <w:qFormat/>
+    <w:rsid w:val="007E641A"/>
   </w:style>
   <w:style w:type="character" w:default="1" w:styleId="DefaultParagraphFont">
     <w:name w:val="Default Paragraph Font"/>

</xml_diff>

<commit_message>
MEM1/MEM2 Buffer ADDED WORD FILE
</commit_message>
<xml_diff>
--- a/REG_BITS.docx
+++ b/REG_BITS.docx
@@ -206,6 +206,7 @@
       <w:tblPr>
         <w:tblStyle w:val="TableGrid"/>
         <w:tblW w:w="10552" w:type="dxa"/>
+        <w:tblInd w:w="-601" w:type="dxa"/>
         <w:tblLook w:val="04A0" w:firstRow="1" w:lastRow="0" w:firstColumn="1" w:lastColumn="0" w:noHBand="0" w:noVBand="1"/>
       </w:tblPr>
       <w:tblGrid>
@@ -452,62 +453,295 @@
     </w:p>
     <w:p>
       <w:r>
-        <w:t>SET_CLEAR       &lt;= Decode_Buffer_OUT(87 downto 86);</w:t>
-      </w:r>
-    </w:p>
-    <w:p>
-      <w:r>
-        <w:t>Write_back      &lt;= Decode_Buffer_OUT(85);</w:t>
-      </w:r>
-    </w:p>
-    <w:p>
-      <w:r>
-        <w:t>MEM_SRC         &lt;= Decode_Buffer_OUT(84);</w:t>
-      </w:r>
-    </w:p>
-    <w:p>
-      <w:r>
-        <w:t>SP_INC          &lt;= Decode_Buffer_OUT(83);</w:t>
-      </w:r>
-    </w:p>
-    <w:p>
-      <w:r>
-        <w:t>SP_DEC          &lt;= Decode_Buffer_OUT(82);</w:t>
-      </w:r>
-    </w:p>
-    <w:p>
-      <w:r>
-        <w:t>MEM_WRITE       &lt;= Decode_Buffer_OUT(81);</w:t>
-      </w:r>
-    </w:p>
-    <w:p>
-      <w:r>
-        <w:t>Out_Signal      &lt;= Decode_Buffer_OUT(80);</w:t>
-      </w:r>
-    </w:p>
-    <w:p>
-      <w:r>
-        <w:t>ALU_SRC         &lt;= Decode_Buffer_OUT(79);</w:t>
-      </w:r>
-    </w:p>
-    <w:p>
-      <w:r>
-        <w:t>ALU_Operation   &lt;= Decode_Buffer_OUT(78 downto 76);</w:t>
-      </w:r>
-    </w:p>
-    <w:p>
-      <w:r>
-        <w:t>CIN_Signal      &lt;= Decode_Buffer_OUT(75);</w:t>
-      </w:r>
-    </w:p>
-    <w:p>
-      <w:r>
-        <w:t>CALL_Signal     &lt;= Decode_Buffer_OUT(74);</w:t>
-      </w:r>
-    </w:p>
-    <w:p>
-      <w:r>
-        <w:t>MEM_TO_REG      &lt;= Decode_Buffer_OUT(73);</w:t>
+        <w:t xml:space="preserve">SET_CLEAR       &lt;= </w:t>
+      </w:r>
+      <w:proofErr w:type="spellStart"/>
+      <w:r>
+        <w:t>Decode_Buffer_</w:t>
+      </w:r>
+      <w:proofErr w:type="gramStart"/>
+      <w:r>
+        <w:t>OUT</w:t>
+      </w:r>
+      <w:proofErr w:type="spellEnd"/>
+      <w:r>
+        <w:t>(</w:t>
+      </w:r>
+      <w:proofErr w:type="gramEnd"/>
+      <w:r>
+        <w:t xml:space="preserve">87 </w:t>
+      </w:r>
+      <w:proofErr w:type="spellStart"/>
+      <w:r>
+        <w:t>downto</w:t>
+      </w:r>
+      <w:proofErr w:type="spellEnd"/>
+      <w:r>
+        <w:t xml:space="preserve"> 86);</w:t>
+      </w:r>
+    </w:p>
+    <w:p>
+      <w:proofErr w:type="spellStart"/>
+      <w:r>
+        <w:t>Write_back</w:t>
+      </w:r>
+      <w:proofErr w:type="spellEnd"/>
+      <w:r>
+        <w:t xml:space="preserve">      &lt;= </w:t>
+      </w:r>
+      <w:proofErr w:type="spellStart"/>
+      <w:r>
+        <w:t>Decode_Buffer_</w:t>
+      </w:r>
+      <w:proofErr w:type="gramStart"/>
+      <w:r>
+        <w:t>OUT</w:t>
+      </w:r>
+      <w:proofErr w:type="spellEnd"/>
+      <w:r>
+        <w:t>(</w:t>
+      </w:r>
+      <w:proofErr w:type="gramEnd"/>
+      <w:r>
+        <w:t>85);</w:t>
+      </w:r>
+    </w:p>
+    <w:p>
+      <w:r>
+        <w:t xml:space="preserve">MEM_SRC         &lt;= </w:t>
+      </w:r>
+      <w:proofErr w:type="spellStart"/>
+      <w:r>
+        <w:t>Decode_Buffer_</w:t>
+      </w:r>
+      <w:proofErr w:type="gramStart"/>
+      <w:r>
+        <w:t>OUT</w:t>
+      </w:r>
+      <w:proofErr w:type="spellEnd"/>
+      <w:r>
+        <w:t>(</w:t>
+      </w:r>
+      <w:proofErr w:type="gramEnd"/>
+      <w:r>
+        <w:t>84);</w:t>
+      </w:r>
+    </w:p>
+    <w:p>
+      <w:r>
+        <w:t xml:space="preserve">SP_INC          &lt;= </w:t>
+      </w:r>
+      <w:proofErr w:type="spellStart"/>
+      <w:r>
+        <w:t>Decode_Buffer_</w:t>
+      </w:r>
+      <w:proofErr w:type="gramStart"/>
+      <w:r>
+        <w:t>OUT</w:t>
+      </w:r>
+      <w:proofErr w:type="spellEnd"/>
+      <w:r>
+        <w:t>(</w:t>
+      </w:r>
+      <w:proofErr w:type="gramEnd"/>
+      <w:r>
+        <w:t>83);</w:t>
+      </w:r>
+    </w:p>
+    <w:p>
+      <w:r>
+        <w:t xml:space="preserve">SP_DEC          &lt;= </w:t>
+      </w:r>
+      <w:proofErr w:type="spellStart"/>
+      <w:r>
+        <w:t>Decode_Buffer_</w:t>
+      </w:r>
+      <w:proofErr w:type="gramStart"/>
+      <w:r>
+        <w:t>OUT</w:t>
+      </w:r>
+      <w:proofErr w:type="spellEnd"/>
+      <w:r>
+        <w:t>(</w:t>
+      </w:r>
+      <w:proofErr w:type="gramEnd"/>
+      <w:r>
+        <w:t>82);</w:t>
+      </w:r>
+    </w:p>
+    <w:p>
+      <w:r>
+        <w:t xml:space="preserve">MEM_WRITE       &lt;= </w:t>
+      </w:r>
+      <w:proofErr w:type="spellStart"/>
+      <w:r>
+        <w:t>Decode_Buffer_</w:t>
+      </w:r>
+      <w:proofErr w:type="gramStart"/>
+      <w:r>
+        <w:t>OUT</w:t>
+      </w:r>
+      <w:proofErr w:type="spellEnd"/>
+      <w:r>
+        <w:t>(</w:t>
+      </w:r>
+      <w:proofErr w:type="gramEnd"/>
+      <w:r>
+        <w:t>81);</w:t>
+      </w:r>
+    </w:p>
+    <w:p>
+      <w:proofErr w:type="spellStart"/>
+      <w:r>
+        <w:t>Out_Signal</w:t>
+      </w:r>
+      <w:proofErr w:type="spellEnd"/>
+      <w:r>
+        <w:t xml:space="preserve">      &lt;= </w:t>
+      </w:r>
+      <w:proofErr w:type="spellStart"/>
+      <w:r>
+        <w:t>Decode_Buffer_</w:t>
+      </w:r>
+      <w:proofErr w:type="gramStart"/>
+      <w:r>
+        <w:t>OUT</w:t>
+      </w:r>
+      <w:proofErr w:type="spellEnd"/>
+      <w:r>
+        <w:t>(</w:t>
+      </w:r>
+      <w:proofErr w:type="gramEnd"/>
+      <w:r>
+        <w:t>80);</w:t>
+      </w:r>
+    </w:p>
+    <w:p>
+      <w:r>
+        <w:t xml:space="preserve">ALU_SRC         &lt;= </w:t>
+      </w:r>
+      <w:proofErr w:type="spellStart"/>
+      <w:r>
+        <w:t>Decode_Buffer_</w:t>
+      </w:r>
+      <w:proofErr w:type="gramStart"/>
+      <w:r>
+        <w:t>OUT</w:t>
+      </w:r>
+      <w:proofErr w:type="spellEnd"/>
+      <w:r>
+        <w:t>(</w:t>
+      </w:r>
+      <w:proofErr w:type="gramEnd"/>
+      <w:r>
+        <w:t>79);</w:t>
+      </w:r>
+    </w:p>
+    <w:p>
+      <w:proofErr w:type="spellStart"/>
+      <w:r>
+        <w:t>ALU_Operation</w:t>
+      </w:r>
+      <w:proofErr w:type="spellEnd"/>
+      <w:r>
+        <w:t xml:space="preserve">   &lt;= </w:t>
+      </w:r>
+      <w:proofErr w:type="spellStart"/>
+      <w:r>
+        <w:t>Decode_Buffer_</w:t>
+      </w:r>
+      <w:proofErr w:type="gramStart"/>
+      <w:r>
+        <w:t>OUT</w:t>
+      </w:r>
+      <w:proofErr w:type="spellEnd"/>
+      <w:r>
+        <w:t>(</w:t>
+      </w:r>
+      <w:proofErr w:type="gramEnd"/>
+      <w:r>
+        <w:t xml:space="preserve">78 </w:t>
+      </w:r>
+      <w:proofErr w:type="spellStart"/>
+      <w:r>
+        <w:t>downto</w:t>
+      </w:r>
+      <w:proofErr w:type="spellEnd"/>
+      <w:r>
+        <w:t xml:space="preserve"> 76);</w:t>
+      </w:r>
+    </w:p>
+    <w:p>
+      <w:proofErr w:type="spellStart"/>
+      <w:r>
+        <w:t>CIN_Signal</w:t>
+      </w:r>
+      <w:proofErr w:type="spellEnd"/>
+      <w:r>
+        <w:t xml:space="preserve">      &lt;= </w:t>
+      </w:r>
+      <w:proofErr w:type="spellStart"/>
+      <w:r>
+        <w:t>Decode_Buffer_</w:t>
+      </w:r>
+      <w:proofErr w:type="gramStart"/>
+      <w:r>
+        <w:t>OUT</w:t>
+      </w:r>
+      <w:proofErr w:type="spellEnd"/>
+      <w:r>
+        <w:t>(</w:t>
+      </w:r>
+      <w:proofErr w:type="gramEnd"/>
+      <w:r>
+        <w:t>75);</w:t>
+      </w:r>
+    </w:p>
+    <w:p>
+      <w:proofErr w:type="spellStart"/>
+      <w:r>
+        <w:t>CALL_Signal</w:t>
+      </w:r>
+      <w:proofErr w:type="spellEnd"/>
+      <w:r>
+        <w:t xml:space="preserve">     &lt;= </w:t>
+      </w:r>
+      <w:proofErr w:type="spellStart"/>
+      <w:r>
+        <w:t>Decode_Buffer_</w:t>
+      </w:r>
+      <w:proofErr w:type="gramStart"/>
+      <w:r>
+        <w:t>OUT</w:t>
+      </w:r>
+      <w:proofErr w:type="spellEnd"/>
+      <w:r>
+        <w:t>(</w:t>
+      </w:r>
+      <w:proofErr w:type="gramEnd"/>
+      <w:r>
+        <w:t>74);</w:t>
+      </w:r>
+    </w:p>
+    <w:p>
+      <w:r>
+        <w:t xml:space="preserve">MEM_TO_REG      &lt;= </w:t>
+      </w:r>
+      <w:proofErr w:type="spellStart"/>
+      <w:r>
+        <w:t>Decode_Buffer_</w:t>
+      </w:r>
+      <w:proofErr w:type="gramStart"/>
+      <w:r>
+        <w:t>OUT</w:t>
+      </w:r>
+      <w:proofErr w:type="spellEnd"/>
+      <w:r>
+        <w:t>(</w:t>
+      </w:r>
+      <w:proofErr w:type="gramEnd"/>
+      <w:r>
+        <w:t>73);</w:t>
       </w:r>
     </w:p>
     <w:p/>
@@ -561,7 +795,8 @@
     <w:tbl>
       <w:tblPr>
         <w:tblStyle w:val="TableGrid"/>
-        <w:tblW w:w="11675" w:type="dxa"/>
+        <w:tblW w:w="10269" w:type="dxa"/>
+        <w:tblInd w:w="-460" w:type="dxa"/>
         <w:tblLook w:val="04A0" w:firstRow="1" w:lastRow="0" w:firstColumn="1" w:lastColumn="0" w:noHBand="0" w:noVBand="1"/>
       </w:tblPr>
       <w:tblGrid>
@@ -574,8 +809,6 @@
         <w:gridCol w:w="1146"/>
         <w:gridCol w:w="1146"/>
         <w:gridCol w:w="1055"/>
-        <w:gridCol w:w="703"/>
-        <w:gridCol w:w="703"/>
       </w:tblGrid>
       <w:tr>
         <w:trPr>
@@ -671,18 +904,6 @@
             </w:r>
           </w:p>
         </w:tc>
-        <w:tc>
-          <w:tcPr>
-            <w:tcW w:w="703" w:type="dxa"/>
-          </w:tcPr>
-          <w:p/>
-        </w:tc>
-        <w:tc>
-          <w:tcPr>
-            <w:tcW w:w="703" w:type="dxa"/>
-          </w:tcPr>
-          <w:p/>
-        </w:tc>
       </w:tr>
       <w:tr>
         <w:trPr>
@@ -769,31 +990,12 @@
             <w:tcW w:w="1055" w:type="dxa"/>
           </w:tcPr>
           <w:p>
-            <w:r>
-              <w:t>R</w:t>
-            </w:r>
-            <w:r>
-              <w:t>dst</w:t>
-            </w:r>
-            <w:r>
-              <w:t>_</w:t>
-            </w:r>
-            <w:r>
-              <w:t>add</w:t>
-            </w:r>
-          </w:p>
-        </w:tc>
-        <w:tc>
-          <w:tcPr>
-            <w:tcW w:w="703" w:type="dxa"/>
-          </w:tcPr>
-          <w:p/>
-        </w:tc>
-        <w:tc>
-          <w:tcPr>
-            <w:tcW w:w="703" w:type="dxa"/>
-          </w:tcPr>
-          <w:p/>
+            <w:proofErr w:type="spellStart"/>
+            <w:r>
+              <w:t>Rdst_add</w:t>
+            </w:r>
+            <w:proofErr w:type="spellEnd"/>
+          </w:p>
         </w:tc>
       </w:tr>
     </w:tbl>
@@ -814,15 +1016,25 @@
       </w:r>
     </w:p>
     <w:p>
-      <w:r>
-        <w:t xml:space="preserve">Write_back      &lt;= </w:t>
+      <w:proofErr w:type="spellStart"/>
+      <w:r>
+        <w:t>Write_back</w:t>
+      </w:r>
+      <w:proofErr w:type="spellEnd"/>
+      <w:r>
+        <w:t xml:space="preserve">      &lt;= </w:t>
       </w:r>
       <w:r>
         <w:t>EX_MEM1</w:t>
       </w:r>
       <w:r>
-        <w:t>_Buffer(</w:t>
-      </w:r>
+        <w:t>_</w:t>
+      </w:r>
+      <w:proofErr w:type="gramStart"/>
+      <w:r>
+        <w:t>Buffer(</w:t>
+      </w:r>
+      <w:proofErr w:type="gramEnd"/>
       <w:r>
         <w:t>48</w:t>
       </w:r>
@@ -838,10 +1050,7 @@
         <w:t>EX_MEM1</w:t>
       </w:r>
       <w:r>
-        <w:t>_Buffer</w:t>
-      </w:r>
-      <w:r>
-        <w:t xml:space="preserve"> </w:t>
+        <w:t xml:space="preserve">_Buffer </w:t>
       </w:r>
       <w:r>
         <w:t>(</w:t>
@@ -849,9 +1058,11 @@
       <w:r>
         <w:t>47</w:t>
       </w:r>
+      <w:proofErr w:type="gramStart"/>
       <w:r>
         <w:t>);</w:t>
       </w:r>
+      <w:proofErr w:type="gramEnd"/>
     </w:p>
     <w:p>
       <w:r>
@@ -861,10 +1072,7 @@
         <w:t>EX_MEM1</w:t>
       </w:r>
       <w:r>
-        <w:t>_Buffer</w:t>
-      </w:r>
-      <w:r>
-        <w:t xml:space="preserve"> </w:t>
+        <w:t xml:space="preserve">_Buffer </w:t>
       </w:r>
       <w:r>
         <w:t>(</w:t>
@@ -872,9 +1080,11 @@
       <w:r>
         <w:t>46</w:t>
       </w:r>
+      <w:proofErr w:type="gramStart"/>
       <w:r>
         <w:t>);</w:t>
       </w:r>
+      <w:proofErr w:type="gramEnd"/>
     </w:p>
     <w:p>
       <w:r>
@@ -884,10 +1094,7 @@
         <w:t>EX_MEM1</w:t>
       </w:r>
       <w:r>
-        <w:t>_Buffer</w:t>
-      </w:r>
-      <w:r>
-        <w:t xml:space="preserve"> </w:t>
+        <w:t xml:space="preserve">_Buffer </w:t>
       </w:r>
       <w:r>
         <w:t>(</w:t>
@@ -895,9 +1102,11 @@
       <w:r>
         <w:t>45</w:t>
       </w:r>
+      <w:proofErr w:type="gramStart"/>
       <w:r>
         <w:t>);</w:t>
       </w:r>
+      <w:proofErr w:type="gramEnd"/>
     </w:p>
     <w:p>
       <w:r>
@@ -907,10 +1116,7 @@
         <w:t>EX_MEM1</w:t>
       </w:r>
       <w:r>
-        <w:t>_Buffer</w:t>
-      </w:r>
-      <w:r>
-        <w:t xml:space="preserve"> </w:t>
+        <w:t xml:space="preserve">_Buffer </w:t>
       </w:r>
       <w:r>
         <w:t>(</w:t>
@@ -918,22 +1124,26 @@
       <w:r>
         <w:t>44</w:t>
       </w:r>
+      <w:proofErr w:type="gramStart"/>
       <w:r>
         <w:t>);</w:t>
       </w:r>
-    </w:p>
-    <w:p>
-      <w:r>
-        <w:t xml:space="preserve">Out_Signal      &lt;= </w:t>
+      <w:proofErr w:type="gramEnd"/>
+    </w:p>
+    <w:p>
+      <w:proofErr w:type="spellStart"/>
+      <w:r>
+        <w:t>Out_Signal</w:t>
+      </w:r>
+      <w:proofErr w:type="spellEnd"/>
+      <w:r>
+        <w:t xml:space="preserve">      &lt;= </w:t>
       </w:r>
       <w:r>
         <w:t>EX_MEM1</w:t>
       </w:r>
       <w:r>
-        <w:t>_Buffer</w:t>
-      </w:r>
-      <w:r>
-        <w:t xml:space="preserve"> </w:t>
+        <w:t xml:space="preserve">_Buffer </w:t>
       </w:r>
       <w:r>
         <w:t>(</w:t>
@@ -941,22 +1151,26 @@
       <w:r>
         <w:t>43</w:t>
       </w:r>
+      <w:proofErr w:type="gramStart"/>
       <w:r>
         <w:t>);</w:t>
       </w:r>
-    </w:p>
-    <w:p>
-      <w:r>
-        <w:t xml:space="preserve">CALL_Signal     &lt;= </w:t>
+      <w:proofErr w:type="gramEnd"/>
+    </w:p>
+    <w:p>
+      <w:proofErr w:type="spellStart"/>
+      <w:r>
+        <w:t>CALL_Signal</w:t>
+      </w:r>
+      <w:proofErr w:type="spellEnd"/>
+      <w:r>
+        <w:t xml:space="preserve">     &lt;= </w:t>
       </w:r>
       <w:r>
         <w:t>EX_MEM1</w:t>
       </w:r>
       <w:r>
-        <w:t>_Buffer</w:t>
-      </w:r>
-      <w:r>
-        <w:t xml:space="preserve"> </w:t>
+        <w:t xml:space="preserve">_Buffer </w:t>
       </w:r>
       <w:r>
         <w:t>(</w:t>
@@ -964,9 +1178,11 @@
       <w:r>
         <w:t>42</w:t>
       </w:r>
+      <w:proofErr w:type="gramStart"/>
       <w:r>
         <w:t>);</w:t>
       </w:r>
+      <w:proofErr w:type="gramEnd"/>
     </w:p>
     <w:p>
       <w:r>
@@ -976,10 +1192,7 @@
         <w:t>EX_MEM1</w:t>
       </w:r>
       <w:r>
-        <w:t>_Buffer</w:t>
-      </w:r>
-      <w:r>
-        <w:t xml:space="preserve"> </w:t>
+        <w:t xml:space="preserve">_Buffer </w:t>
       </w:r>
       <w:r>
         <w:t>(</w:t>
@@ -987,9 +1200,11 @@
       <w:r>
         <w:t>41</w:t>
       </w:r>
+      <w:proofErr w:type="gramStart"/>
       <w:r>
         <w:t>);</w:t>
       </w:r>
+      <w:proofErr w:type="gramEnd"/>
     </w:p>
     <w:p/>
     <w:p>
@@ -1004,6 +1219,396 @@
           <w:b/>
           <w:bCs/>
         </w:rPr>
+        <w:t>Mem</w:t>
+      </w:r>
+      <w:r>
+        <w:rPr>
+          <w:b/>
+          <w:bCs/>
+        </w:rPr>
+        <w:t>1</w:t>
+      </w:r>
+      <w:r>
+        <w:rPr>
+          <w:b/>
+          <w:bCs/>
+        </w:rPr>
+        <w:t>/</w:t>
+      </w:r>
+      <w:r>
+        <w:rPr>
+          <w:b/>
+          <w:bCs/>
+        </w:rPr>
+        <w:t>MEM2</w:t>
+      </w:r>
+      <w:r>
+        <w:rPr>
+          <w:b/>
+          <w:bCs/>
+        </w:rPr>
+        <w:t xml:space="preserve"> REG (</w:t>
+      </w:r>
+      <w:r>
+        <w:rPr>
+          <w:b/>
+          <w:bCs/>
+        </w:rPr>
+        <w:t>6</w:t>
+      </w:r>
+      <w:r>
+        <w:rPr>
+          <w:b/>
+          <w:bCs/>
+        </w:rPr>
+        <w:t>4</w:t>
+      </w:r>
+      <w:r>
+        <w:rPr>
+          <w:b/>
+          <w:bCs/>
+        </w:rPr>
+        <w:t xml:space="preserve"> BITS):</w:t>
+      </w:r>
+    </w:p>
+    <w:tbl>
+      <w:tblPr>
+        <w:tblStyle w:val="TableGrid"/>
+        <w:tblW w:w="10269" w:type="dxa"/>
+        <w:tblInd w:w="-458" w:type="dxa"/>
+        <w:tblLook w:val="04A0" w:firstRow="1" w:lastRow="0" w:firstColumn="1" w:lastColumn="0" w:noHBand="0" w:noVBand="1"/>
+      </w:tblPr>
+      <w:tblGrid>
+        <w:gridCol w:w="898"/>
+        <w:gridCol w:w="977"/>
+        <w:gridCol w:w="1123"/>
+        <w:gridCol w:w="1123"/>
+        <w:gridCol w:w="1333"/>
+        <w:gridCol w:w="1468"/>
+        <w:gridCol w:w="1146"/>
+        <w:gridCol w:w="1146"/>
+        <w:gridCol w:w="1055"/>
+      </w:tblGrid>
+      <w:tr>
+        <w:trPr>
+          <w:trHeight w:val="294"/>
+        </w:trPr>
+        <w:tc>
+          <w:tcPr>
+            <w:tcW w:w="898" w:type="dxa"/>
+          </w:tcPr>
+          <w:p>
+            <w:r>
+              <w:t>Input</w:t>
+            </w:r>
+          </w:p>
+        </w:tc>
+        <w:tc>
+          <w:tcPr>
+            <w:tcW w:w="977" w:type="dxa"/>
+          </w:tcPr>
+          <w:p>
+            <w:r>
+              <w:t>BITS</w:t>
+            </w:r>
+          </w:p>
+        </w:tc>
+        <w:tc>
+          <w:tcPr>
+            <w:tcW w:w="1123" w:type="dxa"/>
+          </w:tcPr>
+          <w:p>
+            <w:r>
+              <w:t>6</w:t>
+            </w:r>
+            <w:r>
+              <w:t>3</w:t>
+            </w:r>
+            <w:r>
+              <w:t>-4</w:t>
+            </w:r>
+            <w:r>
+              <w:t>8</w:t>
+            </w:r>
+          </w:p>
+        </w:tc>
+        <w:tc>
+          <w:tcPr>
+            <w:tcW w:w="1123" w:type="dxa"/>
+          </w:tcPr>
+          <w:p>
+            <w:r>
+              <w:t>4</w:t>
+            </w:r>
+            <w:r>
+              <w:t>7</w:t>
+            </w:r>
+            <w:r>
+              <w:t>-41</w:t>
+            </w:r>
+          </w:p>
+        </w:tc>
+        <w:tc>
+          <w:tcPr>
+            <w:tcW w:w="1333" w:type="dxa"/>
+          </w:tcPr>
+          <w:p>
+            <w:r>
+              <w:t>40-25</w:t>
+            </w:r>
+          </w:p>
+        </w:tc>
+        <w:tc>
+          <w:tcPr>
+            <w:tcW w:w="1468" w:type="dxa"/>
+          </w:tcPr>
+          <w:p>
+            <w:r>
+              <w:t>24-9</w:t>
+            </w:r>
+          </w:p>
+        </w:tc>
+        <w:tc>
+          <w:tcPr>
+            <w:tcW w:w="1146" w:type="dxa"/>
+          </w:tcPr>
+          <w:p>
+            <w:r>
+              <w:t>8-6</w:t>
+            </w:r>
+          </w:p>
+        </w:tc>
+        <w:tc>
+          <w:tcPr>
+            <w:tcW w:w="1146" w:type="dxa"/>
+          </w:tcPr>
+          <w:p>
+            <w:r>
+              <w:t>5-3</w:t>
+            </w:r>
+          </w:p>
+        </w:tc>
+        <w:tc>
+          <w:tcPr>
+            <w:tcW w:w="1055" w:type="dxa"/>
+          </w:tcPr>
+          <w:p>
+            <w:r>
+              <w:t>2-0</w:t>
+            </w:r>
+          </w:p>
+        </w:tc>
+      </w:tr>
+      <w:tr>
+        <w:trPr>
+          <w:trHeight w:val="602"/>
+        </w:trPr>
+        <w:tc>
+          <w:tcPr>
+            <w:tcW w:w="898" w:type="dxa"/>
+          </w:tcPr>
+          <w:p/>
+        </w:tc>
+        <w:tc>
+          <w:tcPr>
+            <w:tcW w:w="977" w:type="dxa"/>
+          </w:tcPr>
+          <w:p>
+            <w:r>
+              <w:t>SIGNAL</w:t>
+            </w:r>
+          </w:p>
+        </w:tc>
+        <w:tc>
+          <w:tcPr>
+            <w:tcW w:w="1123" w:type="dxa"/>
+          </w:tcPr>
+          <w:p>
+            <w:r>
+              <w:t>PC+1</w:t>
+            </w:r>
+          </w:p>
+        </w:tc>
+        <w:tc>
+          <w:tcPr>
+            <w:tcW w:w="1123" w:type="dxa"/>
+          </w:tcPr>
+          <w:p>
+            <w:r>
+              <w:t>Controller Signals</w:t>
+            </w:r>
+          </w:p>
+        </w:tc>
+        <w:tc>
+          <w:tcPr>
+            <w:tcW w:w="1333" w:type="dxa"/>
+          </w:tcPr>
+          <w:p>
+            <w:r>
+              <w:t>READ_ADD</w:t>
+            </w:r>
+          </w:p>
+        </w:tc>
+        <w:tc>
+          <w:tcPr>
+            <w:tcW w:w="1468" w:type="dxa"/>
+          </w:tcPr>
+          <w:p>
+            <w:r>
+              <w:t>WRITE_DATA</w:t>
+            </w:r>
+          </w:p>
+        </w:tc>
+        <w:tc>
+          <w:tcPr>
+            <w:tcW w:w="1146" w:type="dxa"/>
+          </w:tcPr>
+          <w:p>
+            <w:r>
+              <w:t>Rsrc1_add</w:t>
+            </w:r>
+          </w:p>
+        </w:tc>
+        <w:tc>
+          <w:tcPr>
+            <w:tcW w:w="1146" w:type="dxa"/>
+          </w:tcPr>
+          <w:p>
+            <w:r>
+              <w:t>Rsrc2_add</w:t>
+            </w:r>
+          </w:p>
+        </w:tc>
+        <w:tc>
+          <w:tcPr>
+            <w:tcW w:w="1055" w:type="dxa"/>
+          </w:tcPr>
+          <w:p>
+            <w:proofErr w:type="spellStart"/>
+            <w:r>
+              <w:t>Rdst_add</w:t>
+            </w:r>
+            <w:proofErr w:type="spellEnd"/>
+          </w:p>
+        </w:tc>
+      </w:tr>
+    </w:tbl>
+    <w:p/>
+    <w:p>
+      <w:r>
+        <w:t>WB_OUT &lt;= BUFF_</w:t>
+      </w:r>
+      <w:proofErr w:type="gramStart"/>
+      <w:r>
+        <w:t>OUT(</w:t>
+      </w:r>
+      <w:proofErr w:type="gramEnd"/>
+      <w:r>
+        <w:t>47);</w:t>
+      </w:r>
+    </w:p>
+    <w:p>
+      <w:r>
+        <w:t>MEM_TO_REG_OUT &lt;= BUFF_</w:t>
+      </w:r>
+      <w:proofErr w:type="gramStart"/>
+      <w:r>
+        <w:t>OUT(</w:t>
+      </w:r>
+      <w:proofErr w:type="gramEnd"/>
+      <w:r>
+        <w:t>46);</w:t>
+      </w:r>
+    </w:p>
+    <w:p>
+      <w:r>
+        <w:t>SP_INC_OUT &lt;= BUFF_</w:t>
+      </w:r>
+      <w:proofErr w:type="gramStart"/>
+      <w:r>
+        <w:t>OUT(</w:t>
+      </w:r>
+      <w:proofErr w:type="gramEnd"/>
+      <w:r>
+        <w:t xml:space="preserve">45);     </w:t>
+      </w:r>
+    </w:p>
+    <w:p>
+      <w:r>
+        <w:t>SP_DEC_OUT &lt;= BUFF_</w:t>
+      </w:r>
+      <w:proofErr w:type="gramStart"/>
+      <w:r>
+        <w:t>OUT(</w:t>
+      </w:r>
+      <w:proofErr w:type="gramEnd"/>
+      <w:r>
+        <w:t>44);</w:t>
+      </w:r>
+    </w:p>
+    <w:p>
+      <w:r>
+        <w:t>MEMW_OUT &lt;= BUFF_</w:t>
+      </w:r>
+      <w:proofErr w:type="gramStart"/>
+      <w:r>
+        <w:t>OUT(</w:t>
+      </w:r>
+      <w:proofErr w:type="gramEnd"/>
+      <w:r>
+        <w:t>43);</w:t>
+      </w:r>
+    </w:p>
+    <w:p>
+      <w:r>
+        <w:t>OUT_SIG_OUT &lt;= BUFF_</w:t>
+      </w:r>
+      <w:proofErr w:type="gramStart"/>
+      <w:r>
+        <w:t>OUT(</w:t>
+      </w:r>
+      <w:proofErr w:type="gramEnd"/>
+      <w:r>
+        <w:t>42);</w:t>
+      </w:r>
+    </w:p>
+    <w:p>
+      <w:r>
+        <w:t>CALL_SIG_OUT &lt;= BUFF_</w:t>
+      </w:r>
+      <w:proofErr w:type="gramStart"/>
+      <w:r>
+        <w:t>OUT(</w:t>
+      </w:r>
+      <w:proofErr w:type="gramEnd"/>
+      <w:r>
+        <w:t>41);</w:t>
+      </w:r>
+    </w:p>
+    <w:p/>
+    <w:p/>
+    <w:p/>
+    <w:p>
+      <w:pPr>
+        <w:rPr>
+          <w:b/>
+          <w:bCs/>
+        </w:rPr>
+      </w:pPr>
+    </w:p>
+    <w:p>
+      <w:pPr>
+        <w:rPr>
+          <w:b/>
+          <w:bCs/>
+        </w:rPr>
+      </w:pPr>
+      <w:r>
+        <w:rPr>
+          <w:b/>
+          <w:bCs/>
+        </w:rPr>
+        <w:lastRenderedPageBreak/>
         <w:t>MemSt2</w:t>
       </w:r>
       <w:r>
@@ -1046,6 +1651,7 @@
       <w:tblPr>
         <w:tblStyle w:val="TableGrid"/>
         <w:tblW w:w="10552" w:type="dxa"/>
+        <w:tblInd w:w="-601" w:type="dxa"/>
         <w:tblLook w:val="04A0" w:firstRow="1" w:lastRow="0" w:firstColumn="1" w:lastColumn="0" w:noHBand="0" w:noVBand="1"/>
       </w:tblPr>
       <w:tblGrid>
@@ -1210,9 +1816,11 @@
             <w:tcW w:w="1048" w:type="dxa"/>
           </w:tcPr>
           <w:p>
+            <w:proofErr w:type="spellStart"/>
             <w:r>
               <w:t>outEn</w:t>
             </w:r>
+            <w:proofErr w:type="spellEnd"/>
           </w:p>
         </w:tc>
         <w:tc>
@@ -1260,8 +1868,13 @@
             <w:tcW w:w="1048" w:type="dxa"/>
           </w:tcPr>
           <w:p>
-            <w:r>
-              <w:t xml:space="preserve">Rdst </w:t>
+            <w:proofErr w:type="spellStart"/>
+            <w:r>
+              <w:t>Rdst</w:t>
+            </w:r>
+            <w:proofErr w:type="spellEnd"/>
+            <w:r>
+              <w:t xml:space="preserve"> </w:t>
             </w:r>
           </w:p>
         </w:tc>

</xml_diff>

<commit_message>
Phase 1 Report Finished
</commit_message>
<xml_diff>
--- a/REG_BITS.docx
+++ b/REG_BITS.docx
@@ -453,158 +453,199 @@
     </w:p>
     <w:p>
       <w:r>
-        <w:t>SET_CLEAR       &lt;= Decode_Buffer_</w:t>
-      </w:r>
-      <w:proofErr w:type="gramStart"/>
-      <w:r>
-        <w:t>OUT(</w:t>
-      </w:r>
-      <w:proofErr w:type="gramEnd"/>
-      <w:r>
-        <w:t>87 downto 86);</w:t>
-      </w:r>
-    </w:p>
-    <w:p>
-      <w:r>
-        <w:t>Write_back      &lt;= Decode_Buffer_</w:t>
-      </w:r>
-      <w:proofErr w:type="gramStart"/>
-      <w:r>
-        <w:t>OUT(</w:t>
-      </w:r>
-      <w:proofErr w:type="gramEnd"/>
-      <w:r>
-        <w:t>85);</w:t>
-      </w:r>
-    </w:p>
-    <w:p>
-      <w:r>
-        <w:t>MEM_SRC         &lt;= Decode_Buffer_</w:t>
-      </w:r>
-      <w:proofErr w:type="gramStart"/>
-      <w:r>
-        <w:t>OUT(</w:t>
-      </w:r>
-      <w:proofErr w:type="gramEnd"/>
-      <w:r>
-        <w:t>84);</w:t>
-      </w:r>
-    </w:p>
-    <w:p>
-      <w:r>
-        <w:t>SP_INC          &lt;= Decode_Buffer_</w:t>
-      </w:r>
-      <w:proofErr w:type="gramStart"/>
-      <w:r>
-        <w:t>OUT(</w:t>
-      </w:r>
-      <w:proofErr w:type="gramEnd"/>
-      <w:r>
-        <w:t>83);</w:t>
-      </w:r>
-    </w:p>
-    <w:p>
-      <w:r>
-        <w:t>SP_DEC          &lt;= Decode_Buffer_</w:t>
-      </w:r>
-      <w:proofErr w:type="gramStart"/>
-      <w:r>
-        <w:t>OUT(</w:t>
-      </w:r>
-      <w:proofErr w:type="gramEnd"/>
-      <w:r>
-        <w:t>82);</w:t>
-      </w:r>
-    </w:p>
-    <w:p>
-      <w:r>
-        <w:t>MEM_WRITE       &lt;= Decode_Buffer_</w:t>
-      </w:r>
-      <w:proofErr w:type="gramStart"/>
-      <w:r>
-        <w:t>OUT(</w:t>
-      </w:r>
-      <w:proofErr w:type="gramEnd"/>
-      <w:r>
-        <w:t>81);</w:t>
-      </w:r>
-    </w:p>
-    <w:p>
-      <w:r>
-        <w:t>Out_Signal      &lt;= Decode_Buffer_</w:t>
-      </w:r>
-      <w:proofErr w:type="gramStart"/>
-      <w:r>
-        <w:t>OUT(</w:t>
-      </w:r>
-      <w:proofErr w:type="gramEnd"/>
-      <w:r>
-        <w:t>80);</w:t>
-      </w:r>
-    </w:p>
-    <w:p>
-      <w:r>
-        <w:t>ALU_SRC         &lt;= Decode_Buffer_</w:t>
-      </w:r>
-      <w:proofErr w:type="gramStart"/>
-      <w:r>
-        <w:t>OUT(</w:t>
-      </w:r>
-      <w:proofErr w:type="gramEnd"/>
-      <w:r>
-        <w:t>79);</w:t>
-      </w:r>
-    </w:p>
-    <w:p>
-      <w:r>
-        <w:t>ALU_Operation   &lt;= Decode_Buffer_</w:t>
-      </w:r>
-      <w:proofErr w:type="gramStart"/>
-      <w:r>
-        <w:t>OUT(</w:t>
-      </w:r>
-      <w:proofErr w:type="gramEnd"/>
-      <w:r>
-        <w:t>78 downto 76);</w:t>
-      </w:r>
-    </w:p>
-    <w:p>
-      <w:r>
-        <w:t>CIN_Signal      &lt;= Decode_Buffer_</w:t>
-      </w:r>
-      <w:proofErr w:type="gramStart"/>
-      <w:r>
-        <w:t>OUT(</w:t>
-      </w:r>
-      <w:proofErr w:type="gramEnd"/>
-      <w:r>
-        <w:t>75);</w:t>
-      </w:r>
-    </w:p>
-    <w:p>
-      <w:r>
-        <w:t>CALL_Signal     &lt;= Decode_Buffer_</w:t>
-      </w:r>
-      <w:proofErr w:type="gramStart"/>
-      <w:r>
-        <w:t>OUT(</w:t>
-      </w:r>
-      <w:proofErr w:type="gramEnd"/>
-      <w:r>
-        <w:t>74);</w:t>
-      </w:r>
-    </w:p>
-    <w:p>
-      <w:r>
-        <w:t>MEM_TO_REG      &lt;= Decode_Buffer_</w:t>
-      </w:r>
-      <w:proofErr w:type="gramStart"/>
-      <w:r>
-        <w:t>OUT(</w:t>
-      </w:r>
-      <w:proofErr w:type="gramEnd"/>
-      <w:r>
-        <w:t>73);</w:t>
+        <w:t xml:space="preserve">SET_CLEAR       &lt;= </w:t>
+      </w:r>
+      <w:proofErr w:type="spellStart"/>
+      <w:r>
+        <w:t>Decode_Buffer_OUT</w:t>
+      </w:r>
+      <w:proofErr w:type="spellEnd"/>
+      <w:r>
+        <w:t xml:space="preserve">(87 </w:t>
+      </w:r>
+      <w:proofErr w:type="spellStart"/>
+      <w:r>
+        <w:t>downto</w:t>
+      </w:r>
+      <w:proofErr w:type="spellEnd"/>
+      <w:r>
+        <w:t xml:space="preserve"> 86);</w:t>
+      </w:r>
+    </w:p>
+    <w:p>
+      <w:proofErr w:type="spellStart"/>
+      <w:r>
+        <w:t>Write_back</w:t>
+      </w:r>
+      <w:proofErr w:type="spellEnd"/>
+      <w:r>
+        <w:t xml:space="preserve">      &lt;= </w:t>
+      </w:r>
+      <w:proofErr w:type="spellStart"/>
+      <w:r>
+        <w:t>Decode_Buffer_OUT</w:t>
+      </w:r>
+      <w:proofErr w:type="spellEnd"/>
+      <w:r>
+        <w:t>(85);</w:t>
+      </w:r>
+    </w:p>
+    <w:p>
+      <w:r>
+        <w:t xml:space="preserve">MEM_SRC         &lt;= </w:t>
+      </w:r>
+      <w:proofErr w:type="spellStart"/>
+      <w:r>
+        <w:t>Decode_Buffer_OUT</w:t>
+      </w:r>
+      <w:proofErr w:type="spellEnd"/>
+      <w:r>
+        <w:t>(84);</w:t>
+      </w:r>
+    </w:p>
+    <w:p>
+      <w:r>
+        <w:t xml:space="preserve">SP_INC          &lt;= </w:t>
+      </w:r>
+      <w:proofErr w:type="spellStart"/>
+      <w:r>
+        <w:t>Decode_Buffer_OUT</w:t>
+      </w:r>
+      <w:proofErr w:type="spellEnd"/>
+      <w:r>
+        <w:t>(83);</w:t>
+      </w:r>
+    </w:p>
+    <w:p>
+      <w:r>
+        <w:t xml:space="preserve">SP_DEC          &lt;= </w:t>
+      </w:r>
+      <w:proofErr w:type="spellStart"/>
+      <w:r>
+        <w:t>Decode_Buffer_OUT</w:t>
+      </w:r>
+      <w:proofErr w:type="spellEnd"/>
+      <w:r>
+        <w:t>(82);</w:t>
+      </w:r>
+    </w:p>
+    <w:p>
+      <w:r>
+        <w:t xml:space="preserve">MEM_WRITE       &lt;= </w:t>
+      </w:r>
+      <w:proofErr w:type="spellStart"/>
+      <w:r>
+        <w:t>Decode_Buffer_OUT</w:t>
+      </w:r>
+      <w:proofErr w:type="spellEnd"/>
+      <w:r>
+        <w:t>(81);</w:t>
+      </w:r>
+    </w:p>
+    <w:p>
+      <w:proofErr w:type="spellStart"/>
+      <w:r>
+        <w:t>Out_Signal</w:t>
+      </w:r>
+      <w:proofErr w:type="spellEnd"/>
+      <w:r>
+        <w:t xml:space="preserve">      &lt;= </w:t>
+      </w:r>
+      <w:proofErr w:type="spellStart"/>
+      <w:r>
+        <w:t>Decode_Buffer_OUT</w:t>
+      </w:r>
+      <w:proofErr w:type="spellEnd"/>
+      <w:r>
+        <w:t>(80);</w:t>
+      </w:r>
+    </w:p>
+    <w:p>
+      <w:r>
+        <w:t xml:space="preserve">ALU_SRC         &lt;= </w:t>
+      </w:r>
+      <w:proofErr w:type="spellStart"/>
+      <w:r>
+        <w:t>Decode_Buffer_OUT</w:t>
+      </w:r>
+      <w:proofErr w:type="spellEnd"/>
+      <w:r>
+        <w:t>(79);</w:t>
+      </w:r>
+    </w:p>
+    <w:p>
+      <w:proofErr w:type="spellStart"/>
+      <w:r>
+        <w:t>ALU_Operation</w:t>
+      </w:r>
+      <w:proofErr w:type="spellEnd"/>
+      <w:r>
+        <w:t xml:space="preserve">   &lt;= </w:t>
+      </w:r>
+      <w:proofErr w:type="spellStart"/>
+      <w:r>
+        <w:t>Decode_Buffer_OUT</w:t>
+      </w:r>
+      <w:proofErr w:type="spellEnd"/>
+      <w:r>
+        <w:t xml:space="preserve">(78 </w:t>
+      </w:r>
+      <w:proofErr w:type="spellStart"/>
+      <w:r>
+        <w:t>downto</w:t>
+      </w:r>
+      <w:proofErr w:type="spellEnd"/>
+      <w:r>
+        <w:t xml:space="preserve"> 76);</w:t>
+      </w:r>
+    </w:p>
+    <w:p>
+      <w:proofErr w:type="spellStart"/>
+      <w:r>
+        <w:t>CIN_Signal</w:t>
+      </w:r>
+      <w:proofErr w:type="spellEnd"/>
+      <w:r>
+        <w:t xml:space="preserve">      &lt;= </w:t>
+      </w:r>
+      <w:proofErr w:type="spellStart"/>
+      <w:r>
+        <w:t>Decode_Buffer_OUT</w:t>
+      </w:r>
+      <w:proofErr w:type="spellEnd"/>
+      <w:r>
+        <w:t>(75);</w:t>
+      </w:r>
+    </w:p>
+    <w:p>
+      <w:proofErr w:type="spellStart"/>
+      <w:r>
+        <w:t>CALL_Signal</w:t>
+      </w:r>
+      <w:proofErr w:type="spellEnd"/>
+      <w:r>
+        <w:t xml:space="preserve">     &lt;= </w:t>
+      </w:r>
+      <w:proofErr w:type="spellStart"/>
+      <w:r>
+        <w:t>Decode_Buffer_OUT</w:t>
+      </w:r>
+      <w:proofErr w:type="spellEnd"/>
+      <w:r>
+        <w:t>(74);</w:t>
+      </w:r>
+    </w:p>
+    <w:p>
+      <w:r>
+        <w:t xml:space="preserve">MEM_TO_REG      &lt;= </w:t>
+      </w:r>
+      <w:proofErr w:type="spellStart"/>
+      <w:r>
+        <w:t>Decode_Buffer_OUT</w:t>
+      </w:r>
+      <w:proofErr w:type="spellEnd"/>
+      <w:r>
+        <w:t>(73);</w:t>
       </w:r>
     </w:p>
     <w:p/>
@@ -853,9 +894,11 @@
             <w:tcW w:w="1055" w:type="dxa"/>
           </w:tcPr>
           <w:p>
+            <w:proofErr w:type="spellStart"/>
             <w:r>
               <w:t>Rdst_add</w:t>
             </w:r>
+            <w:proofErr w:type="spellEnd"/>
           </w:p>
         </w:tc>
       </w:tr>
@@ -877,20 +920,20 @@
       </w:r>
     </w:p>
     <w:p>
-      <w:r>
-        <w:t xml:space="preserve">Write_back      &lt;= </w:t>
+      <w:proofErr w:type="spellStart"/>
+      <w:r>
+        <w:t>Write_back</w:t>
+      </w:r>
+      <w:proofErr w:type="spellEnd"/>
+      <w:r>
+        <w:t xml:space="preserve">      &lt;= </w:t>
       </w:r>
       <w:r>
         <w:t>EX_MEM1</w:t>
       </w:r>
       <w:r>
-        <w:t>_</w:t>
-      </w:r>
-      <w:proofErr w:type="gramStart"/>
-      <w:r>
-        <w:t>Buffer(</w:t>
-      </w:r>
-      <w:proofErr w:type="gramEnd"/>
+        <w:t>_Buffer(</w:t>
+      </w:r>
       <w:r>
         <w:t>48</w:t>
       </w:r>
@@ -914,11 +957,9 @@
       <w:r>
         <w:t>47</w:t>
       </w:r>
-      <w:proofErr w:type="gramStart"/>
       <w:r>
         <w:t>);</w:t>
       </w:r>
-      <w:proofErr w:type="gramEnd"/>
     </w:p>
     <w:p>
       <w:r>
@@ -936,11 +977,9 @@
       <w:r>
         <w:t>46</w:t>
       </w:r>
-      <w:proofErr w:type="gramStart"/>
       <w:r>
         <w:t>);</w:t>
       </w:r>
-      <w:proofErr w:type="gramEnd"/>
     </w:p>
     <w:p>
       <w:r>
@@ -958,11 +997,9 @@
       <w:r>
         <w:t>45</w:t>
       </w:r>
-      <w:proofErr w:type="gramStart"/>
       <w:r>
         <w:t>);</w:t>
       </w:r>
-      <w:proofErr w:type="gramEnd"/>
     </w:p>
     <w:p>
       <w:r>
@@ -980,15 +1017,18 @@
       <w:r>
         <w:t>44</w:t>
       </w:r>
-      <w:proofErr w:type="gramStart"/>
       <w:r>
         <w:t>);</w:t>
       </w:r>
-      <w:proofErr w:type="gramEnd"/>
-    </w:p>
-    <w:p>
-      <w:r>
-        <w:t xml:space="preserve">Out_Signal      &lt;= </w:t>
+    </w:p>
+    <w:p>
+      <w:proofErr w:type="spellStart"/>
+      <w:r>
+        <w:t>Out_Signal</w:t>
+      </w:r>
+      <w:proofErr w:type="spellEnd"/>
+      <w:r>
+        <w:t xml:space="preserve">      &lt;= </w:t>
       </w:r>
       <w:r>
         <w:t>EX_MEM1</w:t>
@@ -1002,15 +1042,18 @@
       <w:r>
         <w:t>43</w:t>
       </w:r>
-      <w:proofErr w:type="gramStart"/>
       <w:r>
         <w:t>);</w:t>
       </w:r>
-      <w:proofErr w:type="gramEnd"/>
-    </w:p>
-    <w:p>
-      <w:r>
-        <w:t xml:space="preserve">CALL_Signal     &lt;= </w:t>
+    </w:p>
+    <w:p>
+      <w:proofErr w:type="spellStart"/>
+      <w:r>
+        <w:t>CALL_Signal</w:t>
+      </w:r>
+      <w:proofErr w:type="spellEnd"/>
+      <w:r>
+        <w:t xml:space="preserve">     &lt;= </w:t>
       </w:r>
       <w:r>
         <w:t>EX_MEM1</w:t>
@@ -1024,11 +1067,9 @@
       <w:r>
         <w:t>42</w:t>
       </w:r>
-      <w:proofErr w:type="gramStart"/>
       <w:r>
         <w:t>);</w:t>
       </w:r>
-      <w:proofErr w:type="gramEnd"/>
     </w:p>
     <w:p>
       <w:r>
@@ -1046,11 +1087,9 @@
       <w:r>
         <w:t>41</w:t>
       </w:r>
-      <w:proofErr w:type="gramStart"/>
       <w:r>
         <w:t>);</w:t>
       </w:r>
-      <w:proofErr w:type="gramEnd"/>
     </w:p>
     <w:p/>
     <w:p>
@@ -1301,9 +1340,11 @@
             <w:tcW w:w="1055" w:type="dxa"/>
           </w:tcPr>
           <w:p>
+            <w:proofErr w:type="spellStart"/>
             <w:r>
               <w:t>Rdst_add</w:t>
             </w:r>
+            <w:proofErr w:type="spellEnd"/>
           </w:p>
         </w:tc>
       </w:tr>
@@ -1311,479 +1352,42 @@
     <w:p/>
     <w:p>
       <w:r>
-        <w:t>WB_OUT &lt;= BUFF_</w:t>
-      </w:r>
-      <w:proofErr w:type="gramStart"/>
-      <w:r>
-        <w:t>OUT(</w:t>
-      </w:r>
-      <w:proofErr w:type="gramEnd"/>
-      <w:r>
-        <w:t>47);</w:t>
-      </w:r>
-    </w:p>
-    <w:p>
-      <w:r>
-        <w:t>MEM_TO_REG_OUT &lt;= BUFF_</w:t>
-      </w:r>
-      <w:proofErr w:type="gramStart"/>
-      <w:r>
-        <w:t>OUT(</w:t>
-      </w:r>
-      <w:proofErr w:type="gramEnd"/>
-      <w:r>
-        <w:t>46);</w:t>
-      </w:r>
-    </w:p>
-    <w:p>
-      <w:r>
-        <w:t>SP_INC_OUT &lt;= BUFF_</w:t>
-      </w:r>
-      <w:proofErr w:type="gramStart"/>
-      <w:r>
-        <w:t>OUT(</w:t>
-      </w:r>
-      <w:proofErr w:type="gramEnd"/>
-      <w:r>
-        <w:t xml:space="preserve">45);     </w:t>
-      </w:r>
-    </w:p>
-    <w:p>
-      <w:r>
-        <w:t>SP_DEC_OUT &lt;= BUFF_</w:t>
-      </w:r>
-      <w:proofErr w:type="gramStart"/>
-      <w:r>
-        <w:t>OUT(</w:t>
-      </w:r>
-      <w:proofErr w:type="gramEnd"/>
-      <w:r>
-        <w:t>44);</w:t>
-      </w:r>
-    </w:p>
-    <w:p>
-      <w:r>
-        <w:t>MEMW_OUT &lt;= BUFF_</w:t>
-      </w:r>
-      <w:proofErr w:type="gramStart"/>
-      <w:r>
-        <w:t>OUT(</w:t>
-      </w:r>
-      <w:proofErr w:type="gramEnd"/>
-      <w:r>
-        <w:t>43);</w:t>
-      </w:r>
-    </w:p>
-    <w:p>
-      <w:r>
-        <w:t>OUT_SIG_OUT &lt;= BUFF_</w:t>
-      </w:r>
-      <w:proofErr w:type="gramStart"/>
-      <w:r>
-        <w:t>OUT(</w:t>
-      </w:r>
-      <w:proofErr w:type="gramEnd"/>
-      <w:r>
-        <w:t>42);</w:t>
-      </w:r>
-    </w:p>
-    <w:p>
-      <w:r>
-        <w:t>CALL_SIG_OUT &lt;= BUFF_</w:t>
-      </w:r>
-      <w:proofErr w:type="gramStart"/>
-      <w:r>
-        <w:t>OUT(</w:t>
-      </w:r>
-      <w:proofErr w:type="gramEnd"/>
-      <w:r>
-        <w:t>41);</w:t>
+        <w:t>WB_OUT &lt;= BUFF_OUT(47);</w:t>
+      </w:r>
+    </w:p>
+    <w:p>
+      <w:r>
+        <w:t>MEM_TO_REG_OUT &lt;= BUFF_OUT(46);</w:t>
+      </w:r>
+    </w:p>
+    <w:p>
+      <w:r>
+        <w:t xml:space="preserve">SP_INC_OUT &lt;= BUFF_OUT(45);     </w:t>
+      </w:r>
+    </w:p>
+    <w:p>
+      <w:r>
+        <w:t>SP_DEC_OUT &lt;= BUFF_OUT(44);</w:t>
+      </w:r>
+    </w:p>
+    <w:p>
+      <w:r>
+        <w:t>MEMW_OUT &lt;= BUFF_OUT(43);</w:t>
+      </w:r>
+    </w:p>
+    <w:p>
+      <w:r>
+        <w:t>OUT_SIG_OUT &lt;= BUFF_OUT(42);</w:t>
+      </w:r>
+    </w:p>
+    <w:p>
+      <w:r>
+        <w:t>CALL_SIG_OUT &lt;= BUFF_OUT(41);</w:t>
       </w:r>
     </w:p>
     <w:p/>
     <w:p/>
     <w:p/>
-    <w:p>
-      <w:pPr>
-        <w:rPr>
-          <w:b/>
-          <w:bCs/>
-        </w:rPr>
-      </w:pPr>
-    </w:p>
-    <w:p>
-      <w:pPr>
-        <w:rPr>
-          <w:b/>
-          <w:bCs/>
-        </w:rPr>
-      </w:pPr>
-    </w:p>
-    <w:p>
-      <w:pPr>
-        <w:rPr>
-          <w:b/>
-          <w:bCs/>
-        </w:rPr>
-      </w:pPr>
-      <w:r>
-        <w:rPr>
-          <w:b/>
-          <w:bCs/>
-        </w:rPr>
-        <w:t xml:space="preserve"> </w:t>
-      </w:r>
-      <w:r>
-        <w:rPr>
-          <w:b/>
-          <w:bCs/>
-        </w:rPr>
-        <w:t>MemSt</w:t>
-      </w:r>
-      <w:r>
-        <w:rPr>
-          <w:b/>
-          <w:bCs/>
-        </w:rPr>
-        <w:t>age2</w:t>
-      </w:r>
-      <w:r>
-        <w:rPr>
-          <w:b/>
-          <w:bCs/>
-        </w:rPr>
-        <w:t xml:space="preserve"> (</w:t>
-      </w:r>
-      <w:r>
-        <w:rPr>
-          <w:b/>
-          <w:bCs/>
-        </w:rPr>
-        <w:t>64</w:t>
-      </w:r>
-      <w:r>
-        <w:rPr>
-          <w:b/>
-          <w:bCs/>
-        </w:rPr>
-        <w:t xml:space="preserve"> BITS):</w:t>
-      </w:r>
-    </w:p>
-    <w:p>
-      <w:pPr>
-        <w:rPr>
-          <w:b/>
-          <w:bCs/>
-        </w:rPr>
-      </w:pPr>
-    </w:p>
-    <w:tbl>
-      <w:tblPr>
-        <w:tblStyle w:val="TableGrid"/>
-        <w:tblW w:w="9758" w:type="dxa"/>
-        <w:tblInd w:w="-601" w:type="dxa"/>
-        <w:tblLook w:val="04A0" w:firstRow="1" w:lastRow="0" w:firstColumn="1" w:lastColumn="0" w:noHBand="0" w:noVBand="1"/>
-      </w:tblPr>
-      <w:tblGrid>
-        <w:gridCol w:w="946"/>
-        <w:gridCol w:w="1002"/>
-        <w:gridCol w:w="956"/>
-        <w:gridCol w:w="1525"/>
-        <w:gridCol w:w="1245"/>
-        <w:gridCol w:w="1238"/>
-        <w:gridCol w:w="962"/>
-        <w:gridCol w:w="966"/>
-        <w:gridCol w:w="918"/>
-      </w:tblGrid>
-      <w:tr>
-        <w:trPr>
-          <w:trHeight w:val="294"/>
-        </w:trPr>
-        <w:tc>
-          <w:tcPr>
-            <w:tcW w:w="946" w:type="dxa"/>
-          </w:tcPr>
-          <w:p>
-            <w:r>
-              <w:t>Input</w:t>
-            </w:r>
-          </w:p>
-        </w:tc>
-        <w:tc>
-          <w:tcPr>
-            <w:tcW w:w="1002" w:type="dxa"/>
-          </w:tcPr>
-          <w:p>
-            <w:r>
-              <w:t>BITS</w:t>
-            </w:r>
-          </w:p>
-        </w:tc>
-        <w:tc>
-          <w:tcPr>
-            <w:tcW w:w="956" w:type="dxa"/>
-          </w:tcPr>
-          <w:p>
-            <w:r>
-              <w:t xml:space="preserve">63-48 </w:t>
-            </w:r>
-          </w:p>
-        </w:tc>
-        <w:tc>
-          <w:tcPr>
-            <w:tcW w:w="1525" w:type="dxa"/>
-          </w:tcPr>
-          <w:p>
-            <w:r>
-              <w:t>47-41</w:t>
-            </w:r>
-          </w:p>
-        </w:tc>
-        <w:tc>
-          <w:tcPr>
-            <w:tcW w:w="1245" w:type="dxa"/>
-          </w:tcPr>
-          <w:p>
-            <w:r>
-              <w:t>4</w:t>
-            </w:r>
-            <w:r>
-              <w:t>0-25</w:t>
-            </w:r>
-          </w:p>
-        </w:tc>
-        <w:tc>
-          <w:tcPr>
-            <w:tcW w:w="1238" w:type="dxa"/>
-          </w:tcPr>
-          <w:p>
-            <w:r>
-              <w:t>24-9</w:t>
-            </w:r>
-          </w:p>
-        </w:tc>
-        <w:tc>
-          <w:tcPr>
-            <w:tcW w:w="962" w:type="dxa"/>
-          </w:tcPr>
-          <w:p>
-            <w:r>
-              <w:t>8-6</w:t>
-            </w:r>
-          </w:p>
-        </w:tc>
-        <w:tc>
-          <w:tcPr>
-            <w:tcW w:w="966" w:type="dxa"/>
-          </w:tcPr>
-          <w:p>
-            <w:r>
-              <w:t>5-3</w:t>
-            </w:r>
-          </w:p>
-        </w:tc>
-        <w:tc>
-          <w:tcPr>
-            <w:tcW w:w="918" w:type="dxa"/>
-          </w:tcPr>
-          <w:p>
-            <w:r>
-              <w:t>2-0</w:t>
-            </w:r>
-          </w:p>
-        </w:tc>
-      </w:tr>
-      <w:tr>
-        <w:trPr>
-          <w:trHeight w:val="602"/>
-        </w:trPr>
-        <w:tc>
-          <w:tcPr>
-            <w:tcW w:w="946" w:type="dxa"/>
-          </w:tcPr>
-          <w:p/>
-        </w:tc>
-        <w:tc>
-          <w:tcPr>
-            <w:tcW w:w="1002" w:type="dxa"/>
-          </w:tcPr>
-          <w:p>
-            <w:r>
-              <w:t>SIGNAL</w:t>
-            </w:r>
-          </w:p>
-        </w:tc>
-        <w:tc>
-          <w:tcPr>
-            <w:tcW w:w="956" w:type="dxa"/>
-          </w:tcPr>
-          <w:p>
-            <w:r>
-              <w:t>PC</w:t>
-            </w:r>
-          </w:p>
-        </w:tc>
-        <w:tc>
-          <w:tcPr>
-            <w:tcW w:w="1525" w:type="dxa"/>
-          </w:tcPr>
-          <w:p>
-            <w:r>
-              <w:t>Controllsignals</w:t>
-            </w:r>
-          </w:p>
-        </w:tc>
-        <w:tc>
-          <w:tcPr>
-            <w:tcW w:w="1245" w:type="dxa"/>
-          </w:tcPr>
-          <w:p>
-            <w:r>
-              <w:t>Mem_Read</w:t>
-            </w:r>
-          </w:p>
-        </w:tc>
-        <w:tc>
-          <w:tcPr>
-            <w:tcW w:w="1238" w:type="dxa"/>
-          </w:tcPr>
-          <w:p>
-            <w:r>
-              <w:t>Write_Data</w:t>
-            </w:r>
-          </w:p>
-        </w:tc>
-        <w:tc>
-          <w:tcPr>
-            <w:tcW w:w="962" w:type="dxa"/>
-          </w:tcPr>
-          <w:p>
-            <w:r>
-              <w:t>Rsrc1</w:t>
-            </w:r>
-          </w:p>
-        </w:tc>
-        <w:tc>
-          <w:tcPr>
-            <w:tcW w:w="966" w:type="dxa"/>
-          </w:tcPr>
-          <w:p>
-            <w:r>
-              <w:t>Rsrc2</w:t>
-            </w:r>
-          </w:p>
-        </w:tc>
-        <w:tc>
-          <w:tcPr>
-            <w:tcW w:w="918" w:type="dxa"/>
-          </w:tcPr>
-          <w:p>
-            <w:r>
-              <w:t>Rdst</w:t>
-            </w:r>
-          </w:p>
-        </w:tc>
-      </w:tr>
-    </w:tbl>
-    <w:p>
-      <w:pPr>
-        <w:rPr>
-          <w:b/>
-          <w:bCs/>
-        </w:rPr>
-      </w:pPr>
-    </w:p>
-    <w:p>
-      <w:r>
-        <w:t>WB_OUT &lt;= BUFF_</w:t>
-      </w:r>
-      <w:proofErr w:type="gramStart"/>
-      <w:r>
-        <w:t>OUT(</w:t>
-      </w:r>
-      <w:proofErr w:type="gramEnd"/>
-      <w:r>
-        <w:t>47);</w:t>
-      </w:r>
-    </w:p>
-    <w:p>
-      <w:r>
-        <w:t>MEM_TO_REG_OUT &lt;= BUFF_</w:t>
-      </w:r>
-      <w:proofErr w:type="gramStart"/>
-      <w:r>
-        <w:t>OUT(</w:t>
-      </w:r>
-      <w:proofErr w:type="gramEnd"/>
-      <w:r>
-        <w:t>46);</w:t>
-      </w:r>
-    </w:p>
-    <w:p>
-      <w:r>
-        <w:t>SP_INC_OUT &lt;= BUFF_</w:t>
-      </w:r>
-      <w:proofErr w:type="gramStart"/>
-      <w:r>
-        <w:t>OUT(</w:t>
-      </w:r>
-      <w:proofErr w:type="gramEnd"/>
-      <w:r>
-        <w:t xml:space="preserve">45);     </w:t>
-      </w:r>
-    </w:p>
-    <w:p>
-      <w:r>
-        <w:t>SP_DEC_OUT &lt;= BUFF_</w:t>
-      </w:r>
-      <w:proofErr w:type="gramStart"/>
-      <w:r>
-        <w:t>OUT(</w:t>
-      </w:r>
-      <w:proofErr w:type="gramEnd"/>
-      <w:r>
-        <w:t>44);</w:t>
-      </w:r>
-    </w:p>
-    <w:p>
-      <w:r>
-        <w:t>MEMW_OUT &lt;= BUFF_</w:t>
-      </w:r>
-      <w:proofErr w:type="gramStart"/>
-      <w:r>
-        <w:t>OUT(</w:t>
-      </w:r>
-      <w:proofErr w:type="gramEnd"/>
-      <w:r>
-        <w:t>43);</w:t>
-      </w:r>
-    </w:p>
-    <w:p>
-      <w:r>
-        <w:t>OUT_SIG_OUT &lt;= BUFF_</w:t>
-      </w:r>
-      <w:proofErr w:type="gramStart"/>
-      <w:r>
-        <w:t>OUT(</w:t>
-      </w:r>
-      <w:proofErr w:type="gramEnd"/>
-      <w:r>
-        <w:t>42);</w:t>
-      </w:r>
-    </w:p>
-    <w:p>
-      <w:r>
-        <w:t>CALL_SIG_OUT &lt;= BUFF_</w:t>
-      </w:r>
-      <w:proofErr w:type="gramStart"/>
-      <w:r>
-        <w:t>OUT(</w:t>
-      </w:r>
-      <w:proofErr w:type="gramEnd"/>
-      <w:r>
-        <w:t>41);</w:t>
-      </w:r>
-    </w:p>
     <w:p>
       <w:pPr>
         <w:rPr>
@@ -2019,9 +1623,11 @@
             <w:tcW w:w="1048" w:type="dxa"/>
           </w:tcPr>
           <w:p>
+            <w:proofErr w:type="spellStart"/>
             <w:r>
               <w:t>outEn</w:t>
             </w:r>
+            <w:proofErr w:type="spellEnd"/>
           </w:p>
         </w:tc>
         <w:tc>
@@ -2069,8 +1675,13 @@
             <w:tcW w:w="1048" w:type="dxa"/>
           </w:tcPr>
           <w:p>
-            <w:r>
-              <w:t xml:space="preserve">Rdst </w:t>
+            <w:proofErr w:type="spellStart"/>
+            <w:r>
+              <w:t>Rdst</w:t>
+            </w:r>
+            <w:proofErr w:type="spellEnd"/>
+            <w:r>
+              <w:t xml:space="preserve"> </w:t>
             </w:r>
           </w:p>
         </w:tc>

</xml_diff>